<commit_message>
added in docx file
</commit_message>
<xml_diff>
--- a/HW3 - project/dev_kit.docx
+++ b/HW3 - project/dev_kit.docx
@@ -1,12 +1,11 @@
 
 <file path=word/document.xml><?xml version="1.0" encoding="utf-8"?>
-<w:document xmlns:wpc="http://schemas.microsoft.com/office/word/2010/wordprocessingCanvas" xmlns:cx="http://schemas.microsoft.com/office/drawing/2014/chartex" xmlns:mc="http://schemas.openxmlformats.org/markup-compatibility/2006" xmlns:o="urn:schemas-microsoft-com:office:office" xmlns:r="http://schemas.openxmlformats.org/officeDocument/2006/relationships" xmlns:m="http://schemas.openxmlformats.org/officeDocument/2006/math" xmlns:v="urn:schemas-microsoft-com:vml" xmlns:wp14="http://schemas.microsoft.com/office/word/2010/wordprocessingDrawing" xmlns:wp="http://schemas.openxmlformats.org/drawingml/2006/wordprocessingDrawing" xmlns:w10="urn:schemas-microsoft-com:office:word" xmlns:w="http://schemas.openxmlformats.org/wordprocessingml/2006/main" xmlns:w14="http://schemas.microsoft.com/office/word/2010/wordml" xmlns:w15="http://schemas.microsoft.com/office/word/2012/wordml" xmlns:w16se="http://schemas.microsoft.com/office/word/2015/wordml/symex" xmlns:wpg="http://schemas.microsoft.com/office/word/2010/wordprocessingGroup" xmlns:wpi="http://schemas.microsoft.com/office/word/2010/wordprocessingInk" xmlns:wne="http://schemas.microsoft.com/office/word/2006/wordml" xmlns:wps="http://schemas.microsoft.com/office/word/2010/wordprocessingShape" mc:Ignorable="w14 w15 w16se wp14">
+<w:document xmlns:wpc="http://schemas.microsoft.com/office/word/2010/wordprocessingCanvas" xmlns:cx="http://schemas.microsoft.com/office/drawing/2014/chartex" xmlns:cx1="http://schemas.microsoft.com/office/drawing/2015/9/8/chartex" xmlns:cx2="http://schemas.microsoft.com/office/drawing/2015/10/21/chartex" xmlns:cx3="http://schemas.microsoft.com/office/drawing/2016/5/9/chartex" xmlns:cx4="http://schemas.microsoft.com/office/drawing/2016/5/10/chartex" xmlns:cx5="http://schemas.microsoft.com/office/drawing/2016/5/11/chartex" xmlns:cx6="http://schemas.microsoft.com/office/drawing/2016/5/12/chartex" xmlns:cx7="http://schemas.microsoft.com/office/drawing/2016/5/13/chartex" xmlns:cx8="http://schemas.microsoft.com/office/drawing/2016/5/14/chartex" xmlns:mc="http://schemas.openxmlformats.org/markup-compatibility/2006" xmlns:aink="http://schemas.microsoft.com/office/drawing/2016/ink" xmlns:am3d="http://schemas.microsoft.com/office/drawing/2017/model3d" xmlns:o="urn:schemas-microsoft-com:office:office" xmlns:oel="http://schemas.microsoft.com/office/2019/extlst" xmlns:r="http://schemas.openxmlformats.org/officeDocument/2006/relationships" xmlns:m="http://schemas.openxmlformats.org/officeDocument/2006/math" xmlns:v="urn:schemas-microsoft-com:vml" xmlns:wp14="http://schemas.microsoft.com/office/word/2010/wordprocessingDrawing" xmlns:wp="http://schemas.openxmlformats.org/drawingml/2006/wordprocessingDrawing" xmlns:w10="urn:schemas-microsoft-com:office:word" xmlns:w="http://schemas.openxmlformats.org/wordprocessingml/2006/main" xmlns:w14="http://schemas.microsoft.com/office/word/2010/wordml" xmlns:w15="http://schemas.microsoft.com/office/word/2012/wordml" xmlns:w16cex="http://schemas.microsoft.com/office/word/2018/wordml/cex" xmlns:w16cid="http://schemas.microsoft.com/office/word/2016/wordml/cid" xmlns:w16="http://schemas.microsoft.com/office/word/2018/wordml" xmlns:w16du="http://schemas.microsoft.com/office/word/2023/wordml/word16du" xmlns:w16sdtdh="http://schemas.microsoft.com/office/word/2020/wordml/sdtdatahash" xmlns:w16sdtfl="http://schemas.microsoft.com/office/word/2024/wordml/sdtformatlock" xmlns:w16se="http://schemas.microsoft.com/office/word/2015/wordml/symex" xmlns:wpg="http://schemas.microsoft.com/office/word/2010/wordprocessingGroup" xmlns:wpi="http://schemas.microsoft.com/office/word/2010/wordprocessingInk" xmlns:wne="http://schemas.microsoft.com/office/word/2006/wordml" xmlns:wps="http://schemas.microsoft.com/office/word/2010/wordprocessingShape" mc:Ignorable="w14 w15 w16se w16cid w16 w16cex w16sdtdh w16sdtfl w16du wp14">
   <w:body>
     <w:p>
       <w:pPr>
         <w:jc w:val="center"/>
         <w:rPr>
-          <w:rFonts w:hint="cs"/>
           <w:rtl/>
         </w:rPr>
       </w:pPr>
@@ -96,7 +95,7 @@
           <w:rtl/>
         </w:rPr>
         <w:drawing>
-          <wp:inline distT="0" distB="0" distL="0" distR="0" wp14:anchorId="5656D477" wp14:editId="5C21BBAF">
+          <wp:inline distT="0" distB="0" distL="0" distR="0" wp14:anchorId="21CD74C6" wp14:editId="6205911E">
             <wp:extent cx="5274310" cy="3228261"/>
             <wp:effectExtent l="0" t="0" r="2540" b="0"/>
             <wp:docPr id="2" name="תמונה 2"/>
@@ -158,7 +157,7 @@
     </w:p>
     <w:p>
       <w:pPr>
-        <w:pStyle w:val="a3"/>
+        <w:pStyle w:val="ListParagraph"/>
         <w:numPr>
           <w:ilvl w:val="0"/>
           <w:numId w:val="2"/>
@@ -260,7 +259,7 @@
     </w:p>
     <w:p>
       <w:pPr>
-        <w:pStyle w:val="a3"/>
+        <w:pStyle w:val="ListParagraph"/>
         <w:bidi/>
         <w:spacing w:line="480" w:lineRule="auto"/>
         <w:ind w:right="357"/>
@@ -288,7 +287,6 @@
           <w:szCs w:val="21"/>
         </w:rPr>
       </w:pPr>
-      <w:proofErr w:type="spellStart"/>
       <w:r>
         <w:rPr>
           <w:rFonts w:ascii="Consolas" w:eastAsia="Times New Roman" w:hAnsi="Consolas" w:cs="Times New Roman"/>
@@ -298,7 +296,6 @@
         </w:rPr>
         <w:t>const</w:t>
       </w:r>
-      <w:proofErr w:type="spellEnd"/>
       <w:r>
         <w:rPr>
           <w:rFonts w:ascii="Consolas" w:eastAsia="Times New Roman" w:hAnsi="Consolas" w:cs="Times New Roman"/>
@@ -308,7 +305,6 @@
         </w:rPr>
         <w:t xml:space="preserve"> </w:t>
       </w:r>
-      <w:proofErr w:type="spellStart"/>
       <w:r>
         <w:rPr>
           <w:rFonts w:ascii="Consolas" w:eastAsia="Times New Roman" w:hAnsi="Consolas" w:cs="Times New Roman"/>
@@ -318,7 +314,6 @@
         </w:rPr>
         <w:t>mongoDbInstance</w:t>
       </w:r>
-      <w:proofErr w:type="spellEnd"/>
       <w:r>
         <w:rPr>
           <w:rFonts w:ascii="Consolas" w:eastAsia="Times New Roman" w:hAnsi="Consolas" w:cs="Times New Roman"/>
@@ -346,7 +341,6 @@
         </w:rPr>
         <w:t xml:space="preserve"> </w:t>
       </w:r>
-      <w:proofErr w:type="spellStart"/>
       <w:r>
         <w:rPr>
           <w:rFonts w:ascii="Consolas" w:eastAsia="Times New Roman" w:hAnsi="Consolas" w:cs="Times New Roman"/>
@@ -374,7 +368,6 @@
         </w:rPr>
         <w:t>getInstance</w:t>
       </w:r>
-      <w:proofErr w:type="spellEnd"/>
       <w:r>
         <w:rPr>
           <w:rFonts w:ascii="Consolas" w:eastAsia="Times New Roman" w:hAnsi="Consolas" w:cs="Times New Roman"/>
@@ -397,7 +390,6 @@
           <w:szCs w:val="21"/>
         </w:rPr>
       </w:pPr>
-      <w:proofErr w:type="spellStart"/>
       <w:r>
         <w:rPr>
           <w:rFonts w:ascii="Consolas" w:eastAsia="Times New Roman" w:hAnsi="Consolas" w:cs="Times New Roman"/>
@@ -407,7 +399,6 @@
         </w:rPr>
         <w:t>const</w:t>
       </w:r>
-      <w:proofErr w:type="spellEnd"/>
       <w:r>
         <w:rPr>
           <w:rFonts w:ascii="Consolas" w:eastAsia="Times New Roman" w:hAnsi="Consolas" w:cs="Times New Roman"/>
@@ -417,7 +408,6 @@
         </w:rPr>
         <w:t xml:space="preserve"> </w:t>
       </w:r>
-      <w:proofErr w:type="spellStart"/>
       <w:r>
         <w:rPr>
           <w:rFonts w:ascii="Consolas" w:eastAsia="Times New Roman" w:hAnsi="Consolas" w:cs="Times New Roman"/>
@@ -427,7 +417,6 @@
         </w:rPr>
         <w:t>db</w:t>
       </w:r>
-      <w:proofErr w:type="spellEnd"/>
       <w:r>
         <w:rPr>
           <w:rFonts w:ascii="Consolas" w:eastAsia="Times New Roman" w:hAnsi="Consolas" w:cs="Times New Roman"/>
@@ -473,7 +462,6 @@
         </w:rPr>
         <w:t xml:space="preserve"> </w:t>
       </w:r>
-      <w:proofErr w:type="spellStart"/>
       <w:r>
         <w:rPr>
           <w:rFonts w:ascii="Consolas" w:eastAsia="Times New Roman" w:hAnsi="Consolas" w:cs="Times New Roman"/>
@@ -501,7 +489,6 @@
         </w:rPr>
         <w:t>connect</w:t>
       </w:r>
-      <w:proofErr w:type="spellEnd"/>
       <w:r>
         <w:rPr>
           <w:rFonts w:ascii="Consolas" w:eastAsia="Times New Roman" w:hAnsi="Consolas" w:cs="Times New Roman"/>
@@ -523,7 +510,7 @@
     </w:p>
     <w:p>
       <w:pPr>
-        <w:pStyle w:val="a3"/>
+        <w:pStyle w:val="ListParagraph"/>
         <w:numPr>
           <w:ilvl w:val="0"/>
           <w:numId w:val="2"/>
@@ -561,7 +548,7 @@
     </w:p>
     <w:p>
       <w:pPr>
-        <w:pStyle w:val="a3"/>
+        <w:pStyle w:val="ListParagraph"/>
         <w:numPr>
           <w:ilvl w:val="0"/>
           <w:numId w:val="2"/>
@@ -569,9 +556,6 @@
         <w:bidi/>
         <w:spacing w:line="480" w:lineRule="auto"/>
         <w:ind w:right="357"/>
-        <w:rPr>
-          <w:rFonts w:hint="cs"/>
-        </w:rPr>
       </w:pPr>
       <w:r>
         <w:rPr>
@@ -592,22 +576,28 @@
           <w:rFonts w:hint="cs"/>
           <w:rtl/>
         </w:rPr>
-        <w:t xml:space="preserve"> של השרת: כל נושא בפרויקט (כגון אירועים, משתמשים, ביקורות וכו') נמצא בתיקייה משלו על מנת שהניתוב של </w:t>
-      </w:r>
-      <w:r>
-        <w:rPr>
-          <w:lang w:val="en-US"/>
-        </w:rPr>
-        <w:t xml:space="preserve">Next </w:t>
-      </w:r>
-      <w:proofErr w:type="spellStart"/>
-      <w:r>
-        <w:rPr>
-          <w:lang w:val="en-US"/>
-        </w:rPr>
-        <w:t>js</w:t>
-      </w:r>
-      <w:proofErr w:type="spellEnd"/>
+        <w:t xml:space="preserve"> של השרת: כל נושא בפרויקט (כגון אירועים, משתמשים, ביקורות וכו') נמצא בתיקייה משלו על מנת שניתוב </w:t>
+      </w:r>
+      <w:r>
+        <w:rPr>
+          <w:rFonts w:hint="cs"/>
+          <w:rtl/>
+        </w:rPr>
+        <w:t>ה-</w:t>
+      </w:r>
+      <w:r>
+        <w:rPr>
+          <w:rFonts w:hint="cs"/>
+          <w:rtl/>
+        </w:rPr>
+        <w:t xml:space="preserve"> </w:t>
+      </w:r>
+      <w:r>
+        <w:rPr>
+          <w:lang w:val="en-US"/>
+        </w:rPr>
+        <w:t>Next js</w:t>
+      </w:r>
       <w:r>
         <w:rPr>
           <w:rFonts w:hint="cs"/>
@@ -619,7 +609,7 @@
     </w:p>
     <w:p>
       <w:pPr>
-        <w:pStyle w:val="a3"/>
+        <w:pStyle w:val="ListParagraph"/>
         <w:bidi/>
         <w:spacing w:line="480" w:lineRule="auto"/>
         <w:ind w:right="357"/>
@@ -728,27 +718,43 @@
     </w:p>
     <w:p>
       <w:pPr>
-        <w:pStyle w:val="a3"/>
-        <w:bidi/>
-        <w:spacing w:line="480" w:lineRule="auto"/>
-        <w:ind w:right="357"/>
-        <w:rPr>
-          <w:rtl/>
-          <w:lang w:val="en-US"/>
-        </w:rPr>
-      </w:pPr>
-      <w:r>
-        <w:rPr>
-          <w:rFonts w:hint="cs"/>
-          <w:rtl/>
-          <w:lang w:val="en-US"/>
-        </w:rPr>
-        <w:t>בחרנו לעבוד כך על מנת שיהיה קוד יותר "נקי" בקובץ של הבקשות, וכל הפונקציות שניגשות לשרת עבור אותו נושא יהיה באותו קובץ.</w:t>
-      </w:r>
-    </w:p>
-    <w:p>
-      <w:pPr>
-        <w:pStyle w:val="a3"/>
+        <w:pStyle w:val="ListParagraph"/>
+        <w:bidi/>
+        <w:spacing w:line="480" w:lineRule="auto"/>
+        <w:ind w:right="357"/>
+        <w:rPr>
+          <w:rtl/>
+          <w:lang w:val="en-US"/>
+        </w:rPr>
+      </w:pPr>
+      <w:r>
+        <w:rPr>
+          <w:rFonts w:hint="cs"/>
+          <w:rtl/>
+          <w:lang w:val="en-US"/>
+        </w:rPr>
+        <w:t>בחרנו לעבוד כך על מנת שיהיה קוד יותר "נקי" בקובץ של הבקשות, וכל הפונקציות שניגשות לשרת עבור אותו נושא יהי</w:t>
+      </w:r>
+      <w:r>
+        <w:rPr>
+          <w:rFonts w:hint="cs"/>
+          <w:rtl/>
+          <w:lang w:val="en-US"/>
+        </w:rPr>
+        <w:t>ו</w:t>
+      </w:r>
+      <w:r>
+        <w:rPr>
+          <w:rFonts w:hint="cs"/>
+          <w:rtl/>
+          <w:lang w:val="en-US"/>
+        </w:rPr>
+        <w:t xml:space="preserve"> באותו קובץ.</w:t>
+      </w:r>
+    </w:p>
+    <w:p>
+      <w:pPr>
+        <w:pStyle w:val="ListParagraph"/>
         <w:bidi/>
         <w:spacing w:line="480" w:lineRule="auto"/>
         <w:ind w:right="357"/>
@@ -790,8 +796,11 @@
         </w:rPr>
       </w:pPr>
       <w:r>
+        <w:rPr>
+          <w:noProof/>
+        </w:rPr>
         <w:drawing>
-          <wp:inline distT="0" distB="0" distL="0" distR="0" wp14:anchorId="3537F265" wp14:editId="77ADED91">
+          <wp:inline distT="0" distB="0" distL="0" distR="0" wp14:anchorId="0A9D06CA" wp14:editId="451A3385">
             <wp:extent cx="1314633" cy="1914792"/>
             <wp:effectExtent l="0" t="0" r="0" b="9525"/>
             <wp:docPr id="3" name="תמונה 3"/>
@@ -829,7 +838,7 @@
     </w:p>
     <w:p>
       <w:pPr>
-        <w:pStyle w:val="a3"/>
+        <w:pStyle w:val="ListParagraph"/>
         <w:bidi/>
         <w:spacing w:line="480" w:lineRule="auto"/>
         <w:ind w:right="357"/>
@@ -932,7 +941,7 @@
     </w:p>
     <w:p>
       <w:pPr>
-        <w:pStyle w:val="a3"/>
+        <w:pStyle w:val="ListParagraph"/>
         <w:numPr>
           <w:ilvl w:val="0"/>
           <w:numId w:val="2"/>
@@ -985,52 +994,29 @@
     </w:p>
     <w:p>
       <w:pPr>
-        <w:pStyle w:val="a3"/>
-        <w:bidi/>
-        <w:spacing w:line="480" w:lineRule="auto"/>
-        <w:ind w:right="357"/>
-        <w:rPr>
-          <w:rtl/>
-          <w:lang w:val="en-US"/>
-        </w:rPr>
-      </w:pPr>
-      <w:r>
-        <w:rPr>
-          <w:lang w:val="en-US"/>
-        </w:rPr>
-        <w:t>/</w:t>
-      </w:r>
-      <w:proofErr w:type="spellStart"/>
-      <w:r>
-        <w:rPr>
-          <w:lang w:val="en-US"/>
-        </w:rPr>
-        <w:t>api</w:t>
-      </w:r>
-      <w:proofErr w:type="spellEnd"/>
-      <w:r>
-        <w:rPr>
-          <w:lang w:val="en-US"/>
-        </w:rPr>
-        <w:t>/dev/</w:t>
-      </w:r>
-      <w:proofErr w:type="spellStart"/>
-      <w:r>
-        <w:rPr>
-          <w:lang w:val="en-US"/>
-        </w:rPr>
-        <w:t>createExamples</w:t>
-      </w:r>
-      <w:proofErr w:type="spellEnd"/>
-    </w:p>
-    <w:p>
-      <w:pPr>
-        <w:pStyle w:val="a3"/>
-        <w:bidi/>
-        <w:spacing w:line="480" w:lineRule="auto"/>
-        <w:ind w:right="357"/>
-        <w:rPr>
-          <w:rFonts w:hint="cs"/>
+        <w:pStyle w:val="ListParagraph"/>
+        <w:bidi/>
+        <w:spacing w:line="480" w:lineRule="auto"/>
+        <w:ind w:right="357"/>
+        <w:rPr>
+          <w:rtl/>
+          <w:lang w:val="en-US"/>
+        </w:rPr>
+      </w:pPr>
+      <w:r>
+        <w:rPr>
+          <w:lang w:val="en-US"/>
+        </w:rPr>
+        <w:t>/api/dev/createExamples</w:t>
+      </w:r>
+    </w:p>
+    <w:p>
+      <w:pPr>
+        <w:pStyle w:val="ListParagraph"/>
+        <w:bidi/>
+        <w:spacing w:line="480" w:lineRule="auto"/>
+        <w:ind w:right="357"/>
+        <w:rPr>
           <w:rtl/>
           <w:lang w:val="en-US"/>
         </w:rPr>
@@ -1089,7 +1075,7 @@
     </w:p>
     <w:p>
       <w:pPr>
-        <w:pStyle w:val="a3"/>
+        <w:pStyle w:val="ListParagraph"/>
         <w:numPr>
           <w:ilvl w:val="0"/>
           <w:numId w:val="2"/>
@@ -1112,7 +1098,7 @@
     </w:p>
     <w:p>
       <w:pPr>
-        <w:pStyle w:val="a3"/>
+        <w:pStyle w:val="ListParagraph"/>
         <w:numPr>
           <w:ilvl w:val="1"/>
           <w:numId w:val="2"/>
@@ -1121,7 +1107,6 @@
         <w:spacing w:line="480" w:lineRule="auto"/>
         <w:ind w:right="357"/>
         <w:rPr>
-          <w:rFonts w:hint="cs"/>
           <w:lang w:val="en-US"/>
         </w:rPr>
       </w:pPr>
@@ -1136,7 +1121,7 @@
     </w:p>
     <w:p>
       <w:pPr>
-        <w:pStyle w:val="a3"/>
+        <w:pStyle w:val="ListParagraph"/>
         <w:numPr>
           <w:ilvl w:val="2"/>
           <w:numId w:val="2"/>
@@ -1165,7 +1150,7 @@
     </w:p>
     <w:p>
       <w:pPr>
-        <w:pStyle w:val="a3"/>
+        <w:pStyle w:val="ListParagraph"/>
         <w:numPr>
           <w:ilvl w:val="2"/>
           <w:numId w:val="2"/>
@@ -1197,7 +1182,6 @@
         <w:spacing w:line="480" w:lineRule="auto"/>
         <w:ind w:left="1800" w:right="357"/>
         <w:rPr>
-          <w:rFonts w:hint="cs"/>
           <w:rtl/>
         </w:rPr>
       </w:pPr>
@@ -1221,12 +1205,11 @@
     </w:p>
     <w:p>
       <w:pPr>
-        <w:pStyle w:val="a3"/>
+        <w:pStyle w:val="ListParagraph"/>
         <w:bidi/>
         <w:spacing w:line="480" w:lineRule="auto"/>
         <w:ind w:left="1440" w:right="357"/>
         <w:rPr>
-          <w:rFonts w:hint="cs"/>
           <w:rtl/>
           <w:lang w:val="en-US"/>
         </w:rPr>
@@ -1253,14 +1236,12 @@
         </w:rPr>
         <w:t xml:space="preserve"> ואם אמור לחזור תוכן כלשהו הוא יחזור ב-</w:t>
       </w:r>
-      <w:proofErr w:type="spellStart"/>
       <w:r>
         <w:rPr>
           <w:lang w:val="en-US"/>
         </w:rPr>
         <w:t>body.result</w:t>
       </w:r>
-      <w:proofErr w:type="spellEnd"/>
       <w:r>
         <w:rPr>
           <w:rFonts w:hint="cs"/>
@@ -1272,7 +1253,7 @@
     </w:p>
     <w:p>
       <w:pPr>
-        <w:pStyle w:val="a3"/>
+        <w:pStyle w:val="ListParagraph"/>
         <w:numPr>
           <w:ilvl w:val="1"/>
           <w:numId w:val="2"/>
@@ -1361,12 +1342,11 @@
     </w:p>
     <w:p>
       <w:pPr>
-        <w:pStyle w:val="a3"/>
+        <w:pStyle w:val="ListParagraph"/>
         <w:bidi/>
         <w:spacing w:line="480" w:lineRule="auto"/>
         <w:ind w:left="1440" w:right="357"/>
         <w:rPr>
-          <w:rFonts w:hint="cs"/>
           <w:rtl/>
           <w:lang w:val="en-US"/>
         </w:rPr>
@@ -1440,7 +1420,7 @@
     </w:p>
     <w:p>
       <w:pPr>
-        <w:pStyle w:val="a3"/>
+        <w:pStyle w:val="ListParagraph"/>
         <w:numPr>
           <w:ilvl w:val="1"/>
           <w:numId w:val="2"/>
@@ -1570,12 +1550,11 @@
     </w:p>
     <w:p>
       <w:pPr>
-        <w:pStyle w:val="a3"/>
+        <w:pStyle w:val="ListParagraph"/>
         <w:bidi/>
         <w:spacing w:line="480" w:lineRule="auto"/>
         <w:ind w:left="1440" w:right="357"/>
         <w:rPr>
-          <w:rFonts w:hint="cs"/>
           <w:rtl/>
           <w:lang w:val="en-US"/>
         </w:rPr>
@@ -1647,8 +1626,6 @@
         </w:rPr>
         <w:t xml:space="preserve"> </w:t>
       </w:r>
-      <w:proofErr w:type="spellStart"/>
-      <w:proofErr w:type="gramStart"/>
       <w:r>
         <w:rPr>
           <w:rFonts w:ascii="Consolas" w:eastAsia="Times New Roman" w:hAnsi="Consolas" w:cs="Times New Roman"/>
@@ -1658,7 +1635,6 @@
         </w:rPr>
         <w:t>UpdateBodyParam</w:t>
       </w:r>
-      <w:proofErr w:type="spellEnd"/>
       <w:r>
         <w:rPr>
           <w:rFonts w:ascii="Consolas" w:eastAsia="Times New Roman" w:hAnsi="Consolas" w:cs="Times New Roman"/>
@@ -1668,7 +1644,6 @@
         </w:rPr>
         <w:t>{</w:t>
       </w:r>
-      <w:proofErr w:type="gramEnd"/>
     </w:p>
     <w:p>
       <w:pPr>
@@ -1758,7 +1733,6 @@
         </w:rPr>
         <w:t xml:space="preserve">    </w:t>
       </w:r>
-      <w:proofErr w:type="spellStart"/>
       <w:r>
         <w:rPr>
           <w:rFonts w:ascii="Consolas" w:eastAsia="Times New Roman" w:hAnsi="Consolas" w:cs="Times New Roman"/>
@@ -1768,7 +1742,6 @@
         </w:rPr>
         <w:t>updatedAccount</w:t>
       </w:r>
-      <w:proofErr w:type="spellEnd"/>
       <w:r>
         <w:rPr>
           <w:rFonts w:ascii="Consolas" w:eastAsia="Times New Roman" w:hAnsi="Consolas" w:cs="Times New Roman"/>
@@ -1830,7 +1803,7 @@
     </w:p>
     <w:p>
       <w:pPr>
-        <w:pStyle w:val="a3"/>
+        <w:pStyle w:val="ListParagraph"/>
         <w:bidi/>
         <w:spacing w:line="480" w:lineRule="auto"/>
         <w:ind w:left="1440" w:right="357"/>
@@ -1842,7 +1815,7 @@
     </w:p>
     <w:p>
       <w:pPr>
-        <w:pStyle w:val="a3"/>
+        <w:pStyle w:val="ListParagraph"/>
         <w:bidi/>
         <w:spacing w:line="480" w:lineRule="auto"/>
         <w:ind w:left="1440" w:right="357"/>
@@ -1881,7 +1854,6 @@
         </w:rPr>
         <w:t xml:space="preserve">        </w:t>
       </w:r>
-      <w:proofErr w:type="spellStart"/>
       <w:r>
         <w:rPr>
           <w:rFonts w:ascii="Consolas" w:eastAsia="Times New Roman" w:hAnsi="Consolas" w:cs="Times New Roman"/>
@@ -1891,7 +1863,6 @@
         </w:rPr>
         <w:t>const</w:t>
       </w:r>
-      <w:proofErr w:type="spellEnd"/>
       <w:r>
         <w:rPr>
           <w:rFonts w:ascii="Consolas" w:eastAsia="Times New Roman" w:hAnsi="Consolas" w:cs="Times New Roman"/>
@@ -1901,7 +1872,6 @@
         </w:rPr>
         <w:t xml:space="preserve"> </w:t>
       </w:r>
-      <w:proofErr w:type="spellStart"/>
       <w:r>
         <w:rPr>
           <w:rFonts w:ascii="Consolas" w:eastAsia="Times New Roman" w:hAnsi="Consolas" w:cs="Times New Roman"/>
@@ -1911,7 +1881,6 @@
         </w:rPr>
         <w:t>reqBody</w:t>
       </w:r>
-      <w:proofErr w:type="spellEnd"/>
       <w:r>
         <w:rPr>
           <w:rFonts w:ascii="Consolas" w:eastAsia="Times New Roman" w:hAnsi="Consolas" w:cs="Times New Roman"/>
@@ -1957,8 +1926,6 @@
         </w:rPr>
         <w:t xml:space="preserve"> </w:t>
       </w:r>
-      <w:proofErr w:type="spellStart"/>
-      <w:proofErr w:type="gramStart"/>
       <w:r>
         <w:rPr>
           <w:rFonts w:ascii="Consolas" w:eastAsia="Times New Roman" w:hAnsi="Consolas" w:cs="Times New Roman"/>
@@ -1986,8 +1953,6 @@
         </w:rPr>
         <w:t>json</w:t>
       </w:r>
-      <w:proofErr w:type="spellEnd"/>
-      <w:proofErr w:type="gramEnd"/>
       <w:r>
         <w:rPr>
           <w:rFonts w:ascii="Consolas" w:eastAsia="Times New Roman" w:hAnsi="Consolas" w:cs="Times New Roman"/>
@@ -2019,7 +1984,6 @@
         </w:rPr>
         <w:t xml:space="preserve">        </w:t>
       </w:r>
-      <w:proofErr w:type="spellStart"/>
       <w:r>
         <w:rPr>
           <w:rFonts w:ascii="Consolas" w:eastAsia="Times New Roman" w:hAnsi="Consolas" w:cs="Times New Roman"/>
@@ -2029,7 +1993,6 @@
         </w:rPr>
         <w:t>const</w:t>
       </w:r>
-      <w:proofErr w:type="spellEnd"/>
       <w:r>
         <w:rPr>
           <w:rFonts w:ascii="Consolas" w:eastAsia="Times New Roman" w:hAnsi="Consolas" w:cs="Times New Roman"/>
@@ -2075,8 +2038,6 @@
         </w:rPr>
         <w:t xml:space="preserve"> </w:t>
       </w:r>
-      <w:proofErr w:type="spellStart"/>
-      <w:proofErr w:type="gramStart"/>
       <w:r>
         <w:rPr>
           <w:rFonts w:ascii="Consolas" w:eastAsia="Times New Roman" w:hAnsi="Consolas" w:cs="Times New Roman"/>
@@ -2086,7 +2047,6 @@
         </w:rPr>
         <w:t>decryptData</w:t>
       </w:r>
-      <w:proofErr w:type="spellEnd"/>
       <w:r>
         <w:rPr>
           <w:rFonts w:ascii="Consolas" w:eastAsia="Times New Roman" w:hAnsi="Consolas" w:cs="Times New Roman"/>
@@ -2096,8 +2056,6 @@
         </w:rPr>
         <w:t>(</w:t>
       </w:r>
-      <w:proofErr w:type="spellStart"/>
-      <w:proofErr w:type="gramEnd"/>
       <w:r>
         <w:rPr>
           <w:rFonts w:ascii="Consolas" w:eastAsia="Times New Roman" w:hAnsi="Consolas" w:cs="Times New Roman"/>
@@ -2125,7 +2083,6 @@
         </w:rPr>
         <w:t>data</w:t>
       </w:r>
-      <w:proofErr w:type="spellEnd"/>
       <w:r>
         <w:rPr>
           <w:rFonts w:ascii="Consolas" w:eastAsia="Times New Roman" w:hAnsi="Consolas" w:cs="Times New Roman"/>
@@ -2153,7 +2110,6 @@
         </w:rPr>
         <w:t xml:space="preserve"> </w:t>
       </w:r>
-      <w:proofErr w:type="spellStart"/>
       <w:r>
         <w:rPr>
           <w:rFonts w:ascii="Consolas" w:eastAsia="Times New Roman" w:hAnsi="Consolas" w:cs="Times New Roman"/>
@@ -2163,7 +2119,6 @@
         </w:rPr>
         <w:t>UpdateBodyParam</w:t>
       </w:r>
-      <w:proofErr w:type="spellEnd"/>
       <w:r>
         <w:rPr>
           <w:rFonts w:ascii="Consolas" w:eastAsia="Times New Roman" w:hAnsi="Consolas" w:cs="Times New Roman"/>
@@ -2195,7 +2150,6 @@
         </w:rPr>
         <w:t xml:space="preserve">        </w:t>
       </w:r>
-      <w:proofErr w:type="spellStart"/>
       <w:r>
         <w:rPr>
           <w:rFonts w:ascii="Consolas" w:eastAsia="Times New Roman" w:hAnsi="Consolas" w:cs="Times New Roman"/>
@@ -2205,7 +2159,6 @@
         </w:rPr>
         <w:t>const</w:t>
       </w:r>
-      <w:proofErr w:type="spellEnd"/>
       <w:r>
         <w:rPr>
           <w:rFonts w:ascii="Consolas" w:eastAsia="Times New Roman" w:hAnsi="Consolas" w:cs="Times New Roman"/>
@@ -2249,17 +2202,70 @@
           <w:sz w:val="21"/>
           <w:szCs w:val="21"/>
         </w:rPr>
+        <w:t xml:space="preserve"> (</w:t>
+      </w:r>
+      <w:r>
+        <w:rPr>
+          <w:rFonts w:ascii="Consolas" w:eastAsia="Times New Roman" w:hAnsi="Consolas" w:cs="Times New Roman"/>
+          <w:color w:val="D4D4D4"/>
+          <w:sz w:val="21"/>
+          <w:szCs w:val="21"/>
+        </w:rPr>
+        <w:t>!</w:t>
+      </w:r>
+      <w:r>
+        <w:rPr>
+          <w:rFonts w:ascii="Consolas" w:eastAsia="Times New Roman" w:hAnsi="Consolas" w:cs="Times New Roman"/>
+          <w:color w:val="4FC1FF"/>
+          <w:sz w:val="21"/>
+          <w:szCs w:val="21"/>
+        </w:rPr>
+        <w:t>data</w:t>
+      </w:r>
+      <w:r>
+        <w:rPr>
+          <w:rFonts w:ascii="Consolas" w:eastAsia="Times New Roman" w:hAnsi="Consolas" w:cs="Times New Roman"/>
+          <w:color w:val="CCCCCC"/>
+          <w:sz w:val="21"/>
+          <w:szCs w:val="21"/>
+        </w:rPr>
+        <w:t xml:space="preserve">) </w:t>
+      </w:r>
+      <w:r>
+        <w:rPr>
+          <w:rFonts w:ascii="Consolas" w:eastAsia="Times New Roman" w:hAnsi="Consolas" w:cs="Times New Roman"/>
+          <w:color w:val="D4D4D4"/>
+          <w:sz w:val="21"/>
+          <w:szCs w:val="21"/>
+        </w:rPr>
+        <w:t>?</w:t>
+      </w:r>
+      <w:r>
+        <w:rPr>
+          <w:rFonts w:ascii="Consolas" w:eastAsia="Times New Roman" w:hAnsi="Consolas" w:cs="Times New Roman"/>
+          <w:color w:val="CCCCCC"/>
+          <w:sz w:val="21"/>
+          <w:szCs w:val="21"/>
+        </w:rPr>
         <w:t xml:space="preserve"> </w:t>
       </w:r>
-      <w:proofErr w:type="gramStart"/>
-      <w:r>
-        <w:rPr>
-          <w:rFonts w:ascii="Consolas" w:eastAsia="Times New Roman" w:hAnsi="Consolas" w:cs="Times New Roman"/>
-          <w:color w:val="CCCCCC"/>
-          <w:sz w:val="21"/>
-          <w:szCs w:val="21"/>
-        </w:rPr>
-        <w:t>(</w:t>
+      <w:r>
+        <w:rPr>
+          <w:rFonts w:ascii="Consolas" w:eastAsia="Times New Roman" w:hAnsi="Consolas" w:cs="Times New Roman"/>
+          <w:color w:val="569CD6"/>
+          <w:sz w:val="21"/>
+          <w:szCs w:val="21"/>
+        </w:rPr>
+        <w:t>null</w:t>
+      </w:r>
+      <w:r>
+        <w:rPr>
+          <w:rFonts w:ascii="Consolas" w:eastAsia="Times New Roman" w:hAnsi="Consolas" w:cs="Times New Roman"/>
+          <w:color w:val="CCCCCC"/>
+          <w:sz w:val="21"/>
+          <w:szCs w:val="21"/>
+        </w:rPr>
+        <w:t xml:space="preserve"> </w:t>
       </w:r>
       <w:r>
         <w:rPr>
@@ -2268,7 +2274,16 @@
           <w:sz w:val="21"/>
           <w:szCs w:val="21"/>
         </w:rPr>
-        <w:t>!</w:t>
+        <w:t>:</w:t>
+      </w:r>
+      <w:r>
+        <w:rPr>
+          <w:rFonts w:ascii="Consolas" w:eastAsia="Times New Roman" w:hAnsi="Consolas" w:cs="Times New Roman"/>
+          <w:color w:val="CCCCCC"/>
+          <w:sz w:val="21"/>
+          <w:szCs w:val="21"/>
+        </w:rPr>
+        <w:t xml:space="preserve"> </w:t>
       </w:r>
       <w:r>
         <w:rPr>
@@ -2279,80 +2294,6 @@
         </w:rPr>
         <w:t>data</w:t>
       </w:r>
-      <w:proofErr w:type="gramEnd"/>
-      <w:r>
-        <w:rPr>
-          <w:rFonts w:ascii="Consolas" w:eastAsia="Times New Roman" w:hAnsi="Consolas" w:cs="Times New Roman"/>
-          <w:color w:val="CCCCCC"/>
-          <w:sz w:val="21"/>
-          <w:szCs w:val="21"/>
-        </w:rPr>
-        <w:t xml:space="preserve">) </w:t>
-      </w:r>
-      <w:r>
-        <w:rPr>
-          <w:rFonts w:ascii="Consolas" w:eastAsia="Times New Roman" w:hAnsi="Consolas" w:cs="Times New Roman"/>
-          <w:color w:val="D4D4D4"/>
-          <w:sz w:val="21"/>
-          <w:szCs w:val="21"/>
-        </w:rPr>
-        <w:t>?</w:t>
-      </w:r>
-      <w:r>
-        <w:rPr>
-          <w:rFonts w:ascii="Consolas" w:eastAsia="Times New Roman" w:hAnsi="Consolas" w:cs="Times New Roman"/>
-          <w:color w:val="CCCCCC"/>
-          <w:sz w:val="21"/>
-          <w:szCs w:val="21"/>
-        </w:rPr>
-        <w:t xml:space="preserve"> </w:t>
-      </w:r>
-      <w:r>
-        <w:rPr>
-          <w:rFonts w:ascii="Consolas" w:eastAsia="Times New Roman" w:hAnsi="Consolas" w:cs="Times New Roman"/>
-          <w:color w:val="569CD6"/>
-          <w:sz w:val="21"/>
-          <w:szCs w:val="21"/>
-        </w:rPr>
-        <w:t>null</w:t>
-      </w:r>
-      <w:r>
-        <w:rPr>
-          <w:rFonts w:ascii="Consolas" w:eastAsia="Times New Roman" w:hAnsi="Consolas" w:cs="Times New Roman"/>
-          <w:color w:val="CCCCCC"/>
-          <w:sz w:val="21"/>
-          <w:szCs w:val="21"/>
-        </w:rPr>
-        <w:t xml:space="preserve"> </w:t>
-      </w:r>
-      <w:r>
-        <w:rPr>
-          <w:rFonts w:ascii="Consolas" w:eastAsia="Times New Roman" w:hAnsi="Consolas" w:cs="Times New Roman"/>
-          <w:color w:val="D4D4D4"/>
-          <w:sz w:val="21"/>
-          <w:szCs w:val="21"/>
-        </w:rPr>
-        <w:t>:</w:t>
-      </w:r>
-      <w:r>
-        <w:rPr>
-          <w:rFonts w:ascii="Consolas" w:eastAsia="Times New Roman" w:hAnsi="Consolas" w:cs="Times New Roman"/>
-          <w:color w:val="CCCCCC"/>
-          <w:sz w:val="21"/>
-          <w:szCs w:val="21"/>
-        </w:rPr>
-        <w:t xml:space="preserve"> </w:t>
-      </w:r>
-      <w:proofErr w:type="spellStart"/>
-      <w:r>
-        <w:rPr>
-          <w:rFonts w:ascii="Consolas" w:eastAsia="Times New Roman" w:hAnsi="Consolas" w:cs="Times New Roman"/>
-          <w:color w:val="4FC1FF"/>
-          <w:sz w:val="21"/>
-          <w:szCs w:val="21"/>
-        </w:rPr>
-        <w:t>data</w:t>
-      </w:r>
       <w:r>
         <w:rPr>
           <w:rFonts w:ascii="Consolas" w:eastAsia="Times New Roman" w:hAnsi="Consolas" w:cs="Times New Roman"/>
@@ -2371,7 +2312,6 @@
         </w:rPr>
         <w:t>username</w:t>
       </w:r>
-      <w:proofErr w:type="spellEnd"/>
       <w:r>
         <w:rPr>
           <w:rFonts w:ascii="Consolas" w:eastAsia="Times New Roman" w:hAnsi="Consolas" w:cs="Times New Roman"/>
@@ -2403,7 +2343,6 @@
         </w:rPr>
         <w:t xml:space="preserve">        </w:t>
       </w:r>
-      <w:proofErr w:type="spellStart"/>
       <w:r>
         <w:rPr>
           <w:rFonts w:ascii="Consolas" w:eastAsia="Times New Roman" w:hAnsi="Consolas" w:cs="Times New Roman"/>
@@ -2413,7 +2352,6 @@
         </w:rPr>
         <w:t>const</w:t>
       </w:r>
-      <w:proofErr w:type="spellEnd"/>
       <w:r>
         <w:rPr>
           <w:rFonts w:ascii="Consolas" w:eastAsia="Times New Roman" w:hAnsi="Consolas" w:cs="Times New Roman"/>
@@ -2457,17 +2395,70 @@
           <w:sz w:val="21"/>
           <w:szCs w:val="21"/>
         </w:rPr>
+        <w:t xml:space="preserve"> (</w:t>
+      </w:r>
+      <w:r>
+        <w:rPr>
+          <w:rFonts w:ascii="Consolas" w:eastAsia="Times New Roman" w:hAnsi="Consolas" w:cs="Times New Roman"/>
+          <w:color w:val="D4D4D4"/>
+          <w:sz w:val="21"/>
+          <w:szCs w:val="21"/>
+        </w:rPr>
+        <w:t>!</w:t>
+      </w:r>
+      <w:r>
+        <w:rPr>
+          <w:rFonts w:ascii="Consolas" w:eastAsia="Times New Roman" w:hAnsi="Consolas" w:cs="Times New Roman"/>
+          <w:color w:val="4FC1FF"/>
+          <w:sz w:val="21"/>
+          <w:szCs w:val="21"/>
+        </w:rPr>
+        <w:t>data</w:t>
+      </w:r>
+      <w:r>
+        <w:rPr>
+          <w:rFonts w:ascii="Consolas" w:eastAsia="Times New Roman" w:hAnsi="Consolas" w:cs="Times New Roman"/>
+          <w:color w:val="CCCCCC"/>
+          <w:sz w:val="21"/>
+          <w:szCs w:val="21"/>
+        </w:rPr>
+        <w:t xml:space="preserve">) </w:t>
+      </w:r>
+      <w:r>
+        <w:rPr>
+          <w:rFonts w:ascii="Consolas" w:eastAsia="Times New Roman" w:hAnsi="Consolas" w:cs="Times New Roman"/>
+          <w:color w:val="D4D4D4"/>
+          <w:sz w:val="21"/>
+          <w:szCs w:val="21"/>
+        </w:rPr>
+        <w:t>?</w:t>
+      </w:r>
+      <w:r>
+        <w:rPr>
+          <w:rFonts w:ascii="Consolas" w:eastAsia="Times New Roman" w:hAnsi="Consolas" w:cs="Times New Roman"/>
+          <w:color w:val="CCCCCC"/>
+          <w:sz w:val="21"/>
+          <w:szCs w:val="21"/>
+        </w:rPr>
         <w:t xml:space="preserve"> </w:t>
       </w:r>
-      <w:proofErr w:type="gramStart"/>
-      <w:r>
-        <w:rPr>
-          <w:rFonts w:ascii="Consolas" w:eastAsia="Times New Roman" w:hAnsi="Consolas" w:cs="Times New Roman"/>
-          <w:color w:val="CCCCCC"/>
-          <w:sz w:val="21"/>
-          <w:szCs w:val="21"/>
-        </w:rPr>
-        <w:t>(</w:t>
+      <w:r>
+        <w:rPr>
+          <w:rFonts w:ascii="Consolas" w:eastAsia="Times New Roman" w:hAnsi="Consolas" w:cs="Times New Roman"/>
+          <w:color w:val="569CD6"/>
+          <w:sz w:val="21"/>
+          <w:szCs w:val="21"/>
+        </w:rPr>
+        <w:t>null</w:t>
+      </w:r>
+      <w:r>
+        <w:rPr>
+          <w:rFonts w:ascii="Consolas" w:eastAsia="Times New Roman" w:hAnsi="Consolas" w:cs="Times New Roman"/>
+          <w:color w:val="CCCCCC"/>
+          <w:sz w:val="21"/>
+          <w:szCs w:val="21"/>
+        </w:rPr>
+        <w:t xml:space="preserve"> </w:t>
       </w:r>
       <w:r>
         <w:rPr>
@@ -2476,7 +2467,16 @@
           <w:sz w:val="21"/>
           <w:szCs w:val="21"/>
         </w:rPr>
-        <w:t>!</w:t>
+        <w:t>:</w:t>
+      </w:r>
+      <w:r>
+        <w:rPr>
+          <w:rFonts w:ascii="Consolas" w:eastAsia="Times New Roman" w:hAnsi="Consolas" w:cs="Times New Roman"/>
+          <w:color w:val="CCCCCC"/>
+          <w:sz w:val="21"/>
+          <w:szCs w:val="21"/>
+        </w:rPr>
+        <w:t xml:space="preserve"> </w:t>
       </w:r>
       <w:r>
         <w:rPr>
@@ -2487,133 +2487,57 @@
         </w:rPr>
         <w:t>data</w:t>
       </w:r>
-      <w:proofErr w:type="gramEnd"/>
-      <w:r>
-        <w:rPr>
-          <w:rFonts w:ascii="Consolas" w:eastAsia="Times New Roman" w:hAnsi="Consolas" w:cs="Times New Roman"/>
-          <w:color w:val="CCCCCC"/>
-          <w:sz w:val="21"/>
-          <w:szCs w:val="21"/>
-        </w:rPr>
-        <w:t xml:space="preserve">) </w:t>
-      </w:r>
-      <w:r>
-        <w:rPr>
-          <w:rFonts w:ascii="Consolas" w:eastAsia="Times New Roman" w:hAnsi="Consolas" w:cs="Times New Roman"/>
-          <w:color w:val="D4D4D4"/>
-          <w:sz w:val="21"/>
-          <w:szCs w:val="21"/>
-        </w:rPr>
-        <w:t>?</w:t>
-      </w:r>
-      <w:r>
-        <w:rPr>
-          <w:rFonts w:ascii="Consolas" w:eastAsia="Times New Roman" w:hAnsi="Consolas" w:cs="Times New Roman"/>
-          <w:color w:val="CCCCCC"/>
-          <w:sz w:val="21"/>
-          <w:szCs w:val="21"/>
+      <w:r>
+        <w:rPr>
+          <w:rFonts w:ascii="Consolas" w:eastAsia="Times New Roman" w:hAnsi="Consolas" w:cs="Times New Roman"/>
+          <w:color w:val="CCCCCC"/>
+          <w:sz w:val="21"/>
+          <w:szCs w:val="21"/>
+        </w:rPr>
+        <w:t>.</w:t>
+      </w:r>
+      <w:r>
+        <w:rPr>
+          <w:rFonts w:ascii="Consolas" w:eastAsia="Times New Roman" w:hAnsi="Consolas" w:cs="Times New Roman"/>
+          <w:color w:val="9CDCFE"/>
+          <w:sz w:val="21"/>
+          <w:szCs w:val="21"/>
+        </w:rPr>
+        <w:t>updatedAccount</w:t>
+      </w:r>
+      <w:r>
+        <w:rPr>
+          <w:rFonts w:ascii="Consolas" w:eastAsia="Times New Roman" w:hAnsi="Consolas" w:cs="Times New Roman"/>
+          <w:color w:val="CCCCCC"/>
+          <w:sz w:val="21"/>
+          <w:szCs w:val="21"/>
+        </w:rPr>
+        <w:t>;</w:t>
+      </w:r>
+    </w:p>
+    <w:p>
+      <w:pPr>
+        <w:pStyle w:val="ListParagraph"/>
+        <w:bidi/>
+        <w:spacing w:line="480" w:lineRule="auto"/>
+        <w:ind w:left="1440" w:right="357"/>
+        <w:rPr>
+          <w:rtl/>
+          <w:lang w:val="en-US"/>
+        </w:rPr>
+      </w:pPr>
+      <w:r>
+        <w:rPr>
+          <w:rFonts w:hint="cs"/>
+          <w:rtl/>
+          <w:lang w:val="en-US"/>
         </w:rPr>
         <w:t xml:space="preserve"> </w:t>
       </w:r>
-      <w:r>
-        <w:rPr>
-          <w:rFonts w:ascii="Consolas" w:eastAsia="Times New Roman" w:hAnsi="Consolas" w:cs="Times New Roman"/>
-          <w:color w:val="569CD6"/>
-          <w:sz w:val="21"/>
-          <w:szCs w:val="21"/>
-        </w:rPr>
-        <w:t>null</w:t>
-      </w:r>
-      <w:r>
-        <w:rPr>
-          <w:rFonts w:ascii="Consolas" w:eastAsia="Times New Roman" w:hAnsi="Consolas" w:cs="Times New Roman"/>
-          <w:color w:val="CCCCCC"/>
-          <w:sz w:val="21"/>
-          <w:szCs w:val="21"/>
-        </w:rPr>
-        <w:t xml:space="preserve"> </w:t>
-      </w:r>
-      <w:r>
-        <w:rPr>
-          <w:rFonts w:ascii="Consolas" w:eastAsia="Times New Roman" w:hAnsi="Consolas" w:cs="Times New Roman"/>
-          <w:color w:val="D4D4D4"/>
-          <w:sz w:val="21"/>
-          <w:szCs w:val="21"/>
-        </w:rPr>
-        <w:t>:</w:t>
-      </w:r>
-      <w:r>
-        <w:rPr>
-          <w:rFonts w:ascii="Consolas" w:eastAsia="Times New Roman" w:hAnsi="Consolas" w:cs="Times New Roman"/>
-          <w:color w:val="CCCCCC"/>
-          <w:sz w:val="21"/>
-          <w:szCs w:val="21"/>
-        </w:rPr>
-        <w:t xml:space="preserve"> </w:t>
-      </w:r>
-      <w:proofErr w:type="spellStart"/>
-      <w:r>
-        <w:rPr>
-          <w:rFonts w:ascii="Consolas" w:eastAsia="Times New Roman" w:hAnsi="Consolas" w:cs="Times New Roman"/>
-          <w:color w:val="4FC1FF"/>
-          <w:sz w:val="21"/>
-          <w:szCs w:val="21"/>
-        </w:rPr>
-        <w:t>data</w:t>
-      </w:r>
-      <w:r>
-        <w:rPr>
-          <w:rFonts w:ascii="Consolas" w:eastAsia="Times New Roman" w:hAnsi="Consolas" w:cs="Times New Roman"/>
-          <w:color w:val="CCCCCC"/>
-          <w:sz w:val="21"/>
-          <w:szCs w:val="21"/>
-        </w:rPr>
-        <w:t>.</w:t>
-      </w:r>
-      <w:r>
-        <w:rPr>
-          <w:rFonts w:ascii="Consolas" w:eastAsia="Times New Roman" w:hAnsi="Consolas" w:cs="Times New Roman"/>
-          <w:color w:val="9CDCFE"/>
-          <w:sz w:val="21"/>
-          <w:szCs w:val="21"/>
-        </w:rPr>
-        <w:t>updatedAccount</w:t>
-      </w:r>
-      <w:proofErr w:type="spellEnd"/>
-      <w:r>
-        <w:rPr>
-          <w:rFonts w:ascii="Consolas" w:eastAsia="Times New Roman" w:hAnsi="Consolas" w:cs="Times New Roman"/>
-          <w:color w:val="CCCCCC"/>
-          <w:sz w:val="21"/>
-          <w:szCs w:val="21"/>
-        </w:rPr>
-        <w:t>;</w:t>
-      </w:r>
-    </w:p>
-    <w:p>
-      <w:pPr>
-        <w:pStyle w:val="a3"/>
-        <w:bidi/>
-        <w:spacing w:line="480" w:lineRule="auto"/>
-        <w:ind w:left="1440" w:right="357"/>
-        <w:rPr>
-          <w:rFonts w:hint="cs"/>
-          <w:rtl/>
-          <w:lang w:val="en-US"/>
-        </w:rPr>
-      </w:pPr>
-      <w:r>
-        <w:rPr>
-          <w:rFonts w:hint="cs"/>
-          <w:rtl/>
-          <w:lang w:val="en-US"/>
-        </w:rPr>
-        <w:t xml:space="preserve"> </w:t>
-      </w:r>
-    </w:p>
-    <w:p>
-      <w:pPr>
-        <w:pStyle w:val="a3"/>
+    </w:p>
+    <w:p>
+      <w:pPr>
+        <w:pStyle w:val="ListParagraph"/>
         <w:numPr>
           <w:ilvl w:val="0"/>
           <w:numId w:val="2"/>
@@ -2622,7 +2546,6 @@
         <w:spacing w:line="480" w:lineRule="auto"/>
         <w:ind w:right="357"/>
         <w:rPr>
-          <w:rFonts w:hint="cs"/>
           <w:lang w:val="en-US"/>
         </w:rPr>
       </w:pPr>
@@ -2681,40 +2604,25 @@
     </w:p>
     <w:p>
       <w:pPr>
-        <w:pStyle w:val="a3"/>
-        <w:bidi/>
-        <w:spacing w:line="480" w:lineRule="auto"/>
-        <w:ind w:right="357"/>
-        <w:rPr>
-          <w:rFonts w:hint="cs"/>
-          <w:rtl/>
-          <w:lang w:val="en-US"/>
-        </w:rPr>
-      </w:pPr>
-      <w:r>
-        <w:rPr>
-          <w:lang w:val="en-US"/>
-        </w:rPr>
-        <w:t>/</w:t>
-      </w:r>
-      <w:proofErr w:type="spellStart"/>
-      <w:r>
-        <w:rPr>
-          <w:lang w:val="en-US"/>
-        </w:rPr>
-        <w:t>api</w:t>
-      </w:r>
-      <w:proofErr w:type="spellEnd"/>
-      <w:r>
-        <w:rPr>
-          <w:lang w:val="en-US"/>
-        </w:rPr>
-        <w:t>/accounts/login</w:t>
-      </w:r>
-    </w:p>
-    <w:p>
-      <w:pPr>
-        <w:pStyle w:val="a3"/>
+        <w:pStyle w:val="ListParagraph"/>
+        <w:bidi/>
+        <w:spacing w:line="480" w:lineRule="auto"/>
+        <w:ind w:right="357"/>
+        <w:rPr>
+          <w:rtl/>
+          <w:lang w:val="en-US"/>
+        </w:rPr>
+      </w:pPr>
+      <w:r>
+        <w:rPr>
+          <w:lang w:val="en-US"/>
+        </w:rPr>
+        <w:t>/api/accounts/login</w:t>
+      </w:r>
+    </w:p>
+    <w:p>
+      <w:pPr>
+        <w:pStyle w:val="ListParagraph"/>
         <w:numPr>
           <w:ilvl w:val="1"/>
           <w:numId w:val="2"/>
@@ -2752,7 +2660,7 @@
     </w:p>
     <w:p>
       <w:pPr>
-        <w:pStyle w:val="a3"/>
+        <w:pStyle w:val="ListParagraph"/>
         <w:numPr>
           <w:ilvl w:val="2"/>
           <w:numId w:val="2"/>
@@ -2790,7 +2698,7 @@
     </w:p>
     <w:p>
       <w:pPr>
-        <w:pStyle w:val="a3"/>
+        <w:pStyle w:val="ListParagraph"/>
         <w:numPr>
           <w:ilvl w:val="1"/>
           <w:numId w:val="2"/>
@@ -2813,7 +2721,7 @@
     </w:p>
     <w:p>
       <w:pPr>
-        <w:pStyle w:val="a3"/>
+        <w:pStyle w:val="ListParagraph"/>
         <w:numPr>
           <w:ilvl w:val="1"/>
           <w:numId w:val="2"/>
@@ -2822,7 +2730,6 @@
         <w:spacing w:line="480" w:lineRule="auto"/>
         <w:ind w:right="357"/>
         <w:rPr>
-          <w:rFonts w:hint="cs"/>
           <w:lang w:val="en-US"/>
         </w:rPr>
       </w:pPr>
@@ -2907,7 +2814,7 @@
     </w:p>
     <w:p>
       <w:pPr>
-        <w:pStyle w:val="a3"/>
+        <w:pStyle w:val="ListParagraph"/>
         <w:numPr>
           <w:ilvl w:val="2"/>
           <w:numId w:val="2"/>
@@ -2916,7 +2823,6 @@
         <w:spacing w:line="480" w:lineRule="auto"/>
         <w:ind w:right="357"/>
         <w:rPr>
-          <w:rFonts w:hint="cs"/>
           <w:lang w:val="en-US"/>
         </w:rPr>
       </w:pPr>
@@ -2999,7 +2905,7 @@
     </w:p>
     <w:p>
       <w:pPr>
-        <w:pStyle w:val="a3"/>
+        <w:pStyle w:val="ListParagraph"/>
         <w:numPr>
           <w:ilvl w:val="2"/>
           <w:numId w:val="2"/>
@@ -3008,7 +2914,6 @@
         <w:spacing w:line="480" w:lineRule="auto"/>
         <w:ind w:right="357"/>
         <w:rPr>
-          <w:rFonts w:hint="cs"/>
           <w:lang w:val="en-US"/>
         </w:rPr>
       </w:pPr>
@@ -3043,12 +2948,10 @@
         </w:rPr>
         <w:t>"Username or password incorrect"</w:t>
       </w:r>
-      <w:bookmarkStart w:id="0" w:name="_GoBack"/>
-      <w:bookmarkEnd w:id="0"/>
-    </w:p>
-    <w:p>
-      <w:pPr>
-        <w:pStyle w:val="a3"/>
+    </w:p>
+    <w:p>
+      <w:pPr>
+        <w:pStyle w:val="ListParagraph"/>
         <w:numPr>
           <w:ilvl w:val="0"/>
           <w:numId w:val="2"/>
@@ -3072,7 +2975,7 @@
     </w:p>
     <w:p>
       <w:pPr>
-        <w:pStyle w:val="a3"/>
+        <w:pStyle w:val="ListParagraph"/>
         <w:numPr>
           <w:ilvl w:val="1"/>
           <w:numId w:val="2"/>
@@ -3152,7 +3055,7 @@
     </w:p>
     <w:p>
       <w:pPr>
-        <w:pStyle w:val="a3"/>
+        <w:pStyle w:val="ListParagraph"/>
         <w:numPr>
           <w:ilvl w:val="2"/>
           <w:numId w:val="2"/>
@@ -3161,7 +3064,6 @@
         <w:spacing w:line="480" w:lineRule="auto"/>
         <w:ind w:right="357"/>
         <w:rPr>
-          <w:rFonts w:hint="cs"/>
           <w:lang w:val="en-US"/>
         </w:rPr>
       </w:pPr>
@@ -3190,7 +3092,7 @@
     </w:p>
     <w:p>
       <w:pPr>
-        <w:pStyle w:val="a3"/>
+        <w:pStyle w:val="ListParagraph"/>
         <w:numPr>
           <w:ilvl w:val="1"/>
           <w:numId w:val="2"/>
@@ -3199,7 +3101,6 @@
         <w:spacing w:line="480" w:lineRule="auto"/>
         <w:ind w:right="357"/>
         <w:rPr>
-          <w:rFonts w:hint="cs"/>
           <w:lang w:val="en-US"/>
         </w:rPr>
       </w:pPr>
@@ -3228,7 +3129,7 @@
     </w:p>
     <w:p>
       <w:pPr>
-        <w:pStyle w:val="a3"/>
+        <w:pStyle w:val="ListParagraph"/>
         <w:numPr>
           <w:ilvl w:val="1"/>
           <w:numId w:val="2"/>
@@ -3237,7 +3138,6 @@
         <w:spacing w:line="480" w:lineRule="auto"/>
         <w:ind w:right="357"/>
         <w:rPr>
-          <w:rFonts w:hint="cs"/>
           <w:lang w:val="en-US"/>
         </w:rPr>
       </w:pPr>
@@ -3288,7 +3188,7 @@
     </w:p>
     <w:p>
       <w:pPr>
-        <w:pStyle w:val="a3"/>
+        <w:pStyle w:val="ListParagraph"/>
         <w:numPr>
           <w:ilvl w:val="1"/>
           <w:numId w:val="2"/>
@@ -3349,7 +3249,7 @@
     </w:p>
     <w:p>
       <w:pPr>
-        <w:pStyle w:val="a3"/>
+        <w:pStyle w:val="ListParagraph"/>
         <w:numPr>
           <w:ilvl w:val="1"/>
           <w:numId w:val="2"/>
@@ -3376,7 +3276,7 @@
     </w:p>
     <w:p>
       <w:pPr>
-        <w:pStyle w:val="a3"/>
+        <w:pStyle w:val="ListParagraph"/>
         <w:numPr>
           <w:ilvl w:val="2"/>
           <w:numId w:val="2"/>
@@ -3384,9 +3284,6 @@
         <w:bidi/>
         <w:spacing w:line="480" w:lineRule="auto"/>
         <w:ind w:right="357"/>
-        <w:rPr>
-          <w:rFonts w:hint="cs"/>
-        </w:rPr>
       </w:pPr>
       <w:r>
         <w:rPr>
@@ -3426,7 +3323,7 @@
     </w:p>
     <w:p>
       <w:pPr>
-        <w:pStyle w:val="a3"/>
+        <w:pStyle w:val="ListParagraph"/>
         <w:numPr>
           <w:ilvl w:val="2"/>
           <w:numId w:val="2"/>
@@ -3489,7 +3386,7 @@
     </w:p>
     <w:p>
       <w:pPr>
-        <w:pStyle w:val="a3"/>
+        <w:pStyle w:val="ListParagraph"/>
         <w:numPr>
           <w:ilvl w:val="3"/>
           <w:numId w:val="2"/>
@@ -3509,7 +3406,7 @@
     </w:p>
     <w:p>
       <w:pPr>
-        <w:pStyle w:val="a3"/>
+        <w:pStyle w:val="ListParagraph"/>
         <w:numPr>
           <w:ilvl w:val="3"/>
           <w:numId w:val="2"/>
@@ -3553,7 +3450,7 @@
     </w:p>
     <w:p>
       <w:pPr>
-        <w:pStyle w:val="a3"/>
+        <w:pStyle w:val="ListParagraph"/>
         <w:numPr>
           <w:ilvl w:val="0"/>
           <w:numId w:val="2"/>
@@ -3562,7 +3459,6 @@
         <w:spacing w:line="480" w:lineRule="auto"/>
         <w:ind w:right="357"/>
         <w:rPr>
-          <w:rFonts w:hint="cs"/>
           <w:rtl/>
         </w:rPr>
       </w:pPr>
@@ -3612,7 +3508,7 @@
     </w:p>
     <w:p>
       <w:pPr>
-        <w:pStyle w:val="a3"/>
+        <w:pStyle w:val="ListParagraph"/>
         <w:numPr>
           <w:ilvl w:val="2"/>
           <w:numId w:val="1"/>
@@ -3625,16 +3521,8 @@
         <w:rPr>
           <w:lang w:val="en-US"/>
         </w:rPr>
-        <w:t xml:space="preserve">Next </w:t>
-      </w:r>
-      <w:proofErr w:type="spellStart"/>
-      <w:r>
-        <w:rPr>
-          <w:lang w:val="en-US"/>
-        </w:rPr>
-        <w:t>js</w:t>
-      </w:r>
-      <w:proofErr w:type="spellEnd"/>
+        <w:t>Next js</w:t>
+      </w:r>
       <w:r>
         <w:rPr>
           <w:rFonts w:hint="cs"/>
@@ -3654,16 +3542,8 @@
         <w:rPr>
           <w:lang w:val="en-US"/>
         </w:rPr>
-        <w:t xml:space="preserve">ext </w:t>
-      </w:r>
-      <w:proofErr w:type="spellStart"/>
-      <w:r>
-        <w:rPr>
-          <w:lang w:val="en-US"/>
-        </w:rPr>
-        <w:t>js</w:t>
-      </w:r>
-      <w:proofErr w:type="spellEnd"/>
+        <w:t>ext js</w:t>
+      </w:r>
       <w:r>
         <w:rPr>
           <w:rFonts w:hint="cs"/>
@@ -3689,7 +3569,7 @@
     </w:p>
     <w:p>
       <w:pPr>
-        <w:pStyle w:val="a3"/>
+        <w:pStyle w:val="ListParagraph"/>
         <w:numPr>
           <w:ilvl w:val="2"/>
           <w:numId w:val="1"/>
@@ -3772,7 +3652,7 @@
     </w:p>
     <w:p>
       <w:pPr>
-        <w:pStyle w:val="a3"/>
+        <w:pStyle w:val="ListParagraph"/>
         <w:numPr>
           <w:ilvl w:val="2"/>
           <w:numId w:val="1"/>
@@ -3848,7 +3728,7 @@
     </w:p>
     <w:p>
       <w:pPr>
-        <w:pStyle w:val="a3"/>
+        <w:pStyle w:val="ListParagraph"/>
         <w:numPr>
           <w:ilvl w:val="2"/>
           <w:numId w:val="1"/>
@@ -3889,7 +3769,7 @@
     </w:p>
     <w:p>
       <w:pPr>
-        <w:pStyle w:val="a3"/>
+        <w:pStyle w:val="ListParagraph"/>
         <w:numPr>
           <w:ilvl w:val="2"/>
           <w:numId w:val="1"/>
@@ -3898,14 +3778,12 @@
         <w:spacing w:line="480" w:lineRule="auto"/>
         <w:ind w:right="357"/>
       </w:pPr>
-      <w:proofErr w:type="spellStart"/>
       <w:r>
         <w:rPr>
           <w:lang w:val="en-US"/>
         </w:rPr>
         <w:t>Eslint</w:t>
       </w:r>
-      <w:proofErr w:type="spellEnd"/>
       <w:r>
         <w:rPr>
           <w:rFonts w:hint="cs"/>
@@ -4015,7 +3893,7 @@
     </w:p>
     <w:p>
       <w:pPr>
-        <w:pStyle w:val="a3"/>
+        <w:pStyle w:val="ListParagraph"/>
         <w:numPr>
           <w:ilvl w:val="1"/>
           <w:numId w:val="1"/>
@@ -4082,7 +3960,7 @@
           <w:rtl/>
         </w:rPr>
         <w:drawing>
-          <wp:inline distT="0" distB="0" distL="0" distR="0">
+          <wp:inline distT="0" distB="0" distL="0" distR="0" wp14:anchorId="193761BE" wp14:editId="7CAD6320">
             <wp:extent cx="4066767" cy="3433313"/>
             <wp:effectExtent l="0" t="0" r="0" b="0"/>
             <wp:docPr id="1" name="תמונה 1" descr="C:\Users\Shlomi\Documents\GitHub\WebProject2025\HW3 - project\DB_collections.png"/>
@@ -4133,49 +4011,121 @@
     </w:p>
     <w:p>
       <w:pPr>
-        <w:pStyle w:val="a3"/>
-        <w:numPr>
-          <w:ilvl w:val="0"/>
-          <w:numId w:val="1"/>
-        </w:numPr>
-        <w:bidi/>
-        <w:spacing w:line="480" w:lineRule="auto"/>
-        <w:ind w:right="357"/>
-      </w:pPr>
-      <w:r>
-        <w:rPr>
-          <w:rFonts w:hint="cs"/>
-          <w:rtl/>
-        </w:rPr>
-        <w:t>המשך בעמוד הבא</w:t>
-      </w:r>
-    </w:p>
-    <w:p>
-      <w:pPr>
-        <w:bidi w:val="0"/>
-        <w:rPr>
-          <w:rtl/>
-        </w:rPr>
-      </w:pPr>
-      <w:r>
-        <w:rPr>
-          <w:rtl/>
-        </w:rPr>
-        <w:br w:type="page"/>
-      </w:r>
-    </w:p>
-    <w:p>
-      <w:pPr>
-        <w:spacing w:line="480" w:lineRule="auto"/>
-        <w:ind w:right="357"/>
-      </w:pPr>
-      <w:r>
-        <w:rPr>
-          <w:rFonts w:hint="cs"/>
+        <w:pStyle w:val="ListParagraph"/>
+        <w:bidi/>
+        <w:spacing w:line="480" w:lineRule="auto"/>
+        <w:ind w:left="360" w:right="357"/>
+        <w:rPr>
+          <w:rtl/>
+          <w:lang w:val="en-US"/>
+        </w:rPr>
+      </w:pPr>
+      <w:r>
+        <w:rPr>
+          <w:rFonts w:hint="cs"/>
+          <w:rtl/>
+        </w:rPr>
+        <w:t>הנתונים שהשתמשנו בהם הם נתונים שיוצרו ע"י בינה מלאכותית</w:t>
+      </w:r>
+      <w:r>
+        <w:rPr>
+          <w:rFonts w:hint="cs"/>
+          <w:rtl/>
+        </w:rPr>
+        <w:t xml:space="preserve"> (</w:t>
+      </w:r>
+      <w:r>
+        <w:rPr>
+          <w:lang w:val="en-US"/>
+        </w:rPr>
+        <w:t>ChatGPT</w:t>
+      </w:r>
+      <w:r>
+        <w:rPr>
+          <w:rFonts w:hint="cs"/>
+          <w:rtl/>
+        </w:rPr>
+        <w:t>)</w:t>
+      </w:r>
+      <w:r>
+        <w:rPr>
+          <w:rFonts w:hint="cs"/>
+          <w:rtl/>
+        </w:rPr>
+        <w:t xml:space="preserve">, הכנסנו </w:t>
+      </w:r>
+      <w:r>
+        <w:rPr>
+          <w:lang w:val="en-US"/>
+        </w:rPr>
+        <w:t>prompt</w:t>
+      </w:r>
+      <w:r>
+        <w:rPr>
+          <w:rFonts w:hint="cs"/>
+          <w:rtl/>
+          <w:lang w:val="en-US"/>
+        </w:rPr>
+        <w:t xml:space="preserve"> המכיל את המבנה של בסיס הנתונים שלנו ומידע נוסף הרלוונטי על ישראל. ביקשנו לפחות 5 דוגמאות עבור כל טבלה כדי שנוכל למלא את התוכן.</w:t>
+      </w:r>
+    </w:p>
+    <w:p>
+      <w:pPr>
+        <w:pStyle w:val="ListParagraph"/>
+        <w:bidi/>
+        <w:spacing w:line="480" w:lineRule="auto"/>
+        <w:ind w:left="360" w:right="357"/>
+        <w:rPr>
+          <w:rFonts w:hint="cs"/>
+          <w:rtl/>
+          <w:lang w:val="en-US"/>
+        </w:rPr>
+      </w:pPr>
+      <w:r>
+        <w:rPr>
+          <w:rFonts w:hint="cs"/>
+          <w:rtl/>
+          <w:lang w:val="en-US"/>
+        </w:rPr>
+        <w:lastRenderedPageBreak/>
+        <w:t>רצינו להשתמש ב-</w:t>
+      </w:r>
+      <w:r>
+        <w:rPr>
+          <w:lang w:val="en-US"/>
+        </w:rPr>
+        <w:t>API</w:t>
+      </w:r>
+      <w:r>
+        <w:rPr>
+          <w:rFonts w:hint="cs"/>
+          <w:rtl/>
+          <w:lang w:val="en-US"/>
+        </w:rPr>
+        <w:t xml:space="preserve"> אמיתי עבור הנתונים אך לא מצאנו אחד שעונה על דרישותינו לנתונים המוצגים באתר.</w:t>
+      </w:r>
+    </w:p>
+    <w:p>
+      <w:pPr>
+        <w:spacing w:line="480" w:lineRule="auto"/>
+        <w:ind w:right="357"/>
+        <w:rPr>
           <w:u w:val="single"/>
           <w:rtl/>
         </w:rPr>
-        <w:lastRenderedPageBreak/>
+      </w:pPr>
+    </w:p>
+    <w:p>
+      <w:pPr>
+        <w:spacing w:line="480" w:lineRule="auto"/>
+        <w:ind w:right="357"/>
+      </w:pPr>
+      <w:r>
+        <w:rPr>
+          <w:rFonts w:hint="cs"/>
+          <w:u w:val="single"/>
+          <w:rtl/>
+        </w:rPr>
         <w:t>סביבת עבודה</w:t>
       </w:r>
       <w:r>
@@ -4233,14 +4183,12 @@
         </w:rPr>
         <w:t>C</w:t>
       </w:r>
-      <w:proofErr w:type="spellStart"/>
       <w:r>
         <w:rPr>
           <w:u w:val="single"/>
         </w:rPr>
         <w:t>hatGPT</w:t>
       </w:r>
-      <w:proofErr w:type="spellEnd"/>
       <w:r>
         <w:rPr>
           <w:rFonts w:hint="cs"/>
@@ -4266,28 +4214,12 @@
           <w:rFonts w:hint="cs"/>
           <w:rtl/>
         </w:rPr>
-        <w:t xml:space="preserve">. </w:t>
-      </w:r>
-      <w:proofErr w:type="spellStart"/>
-      <w:r>
-        <w:rPr>
-          <w:rFonts w:hint="cs"/>
-          <w:rtl/>
-        </w:rPr>
-        <w:t>הפרופטים</w:t>
-      </w:r>
-      <w:proofErr w:type="spellEnd"/>
-      <w:r>
-        <w:rPr>
-          <w:rFonts w:hint="cs"/>
-          <w:rtl/>
-        </w:rPr>
-        <w:t xml:space="preserve"> היו:</w:t>
-      </w:r>
-    </w:p>
-    <w:p>
-      <w:pPr>
-        <w:pStyle w:val="a3"/>
+        <w:t>. הפרופטים היו:</w:t>
+      </w:r>
+    </w:p>
+    <w:p>
+      <w:pPr>
+        <w:pStyle w:val="ListParagraph"/>
         <w:numPr>
           <w:ilvl w:val="2"/>
           <w:numId w:val="1"/>
@@ -4304,7 +4236,7 @@
     </w:p>
     <w:p>
       <w:pPr>
-        <w:pStyle w:val="a3"/>
+        <w:pStyle w:val="ListParagraph"/>
         <w:numPr>
           <w:ilvl w:val="2"/>
           <w:numId w:val="1"/>
@@ -4321,7 +4253,7 @@
     </w:p>
     <w:p>
       <w:pPr>
-        <w:pStyle w:val="a3"/>
+        <w:pStyle w:val="ListParagraph"/>
         <w:numPr>
           <w:ilvl w:val="2"/>
           <w:numId w:val="1"/>
@@ -4341,6 +4273,22 @@
     </w:p>
     <w:p>
       <w:pPr>
+        <w:pStyle w:val="ListParagraph"/>
+        <w:bidi/>
+        <w:spacing w:line="480" w:lineRule="auto"/>
+        <w:ind w:left="644" w:right="357"/>
+      </w:pPr>
+      <w:r>
+        <w:rPr>
+          <w:rFonts w:hint="cs"/>
+          <w:rtl/>
+          <w:lang w:val="en-US"/>
+        </w:rPr>
+        <w:t>בנוסף נעזרנו לצאט ליצירת דוגמאות לבסיס הנתונים כפי שפירטנו קודם.</w:t>
+      </w:r>
+    </w:p>
+    <w:p>
+      <w:pPr>
         <w:spacing w:line="480" w:lineRule="auto"/>
         <w:ind w:right="357"/>
       </w:pPr>
@@ -4370,7 +4318,7 @@
     </w:p>
     <w:p>
       <w:pPr>
-        <w:pStyle w:val="a3"/>
+        <w:pStyle w:val="ListParagraph"/>
         <w:numPr>
           <w:ilvl w:val="2"/>
           <w:numId w:val="1"/>
@@ -4397,7 +4345,7 @@
     </w:p>
     <w:p>
       <w:pPr>
-        <w:pStyle w:val="a3"/>
+        <w:pStyle w:val="ListParagraph"/>
         <w:numPr>
           <w:ilvl w:val="2"/>
           <w:numId w:val="1"/>
@@ -4424,7 +4372,7 @@
     </w:p>
     <w:p>
       <w:pPr>
-        <w:pStyle w:val="a3"/>
+        <w:pStyle w:val="ListParagraph"/>
         <w:numPr>
           <w:ilvl w:val="2"/>
           <w:numId w:val="1"/>
@@ -4451,7 +4399,7 @@
     </w:p>
     <w:p>
       <w:pPr>
-        <w:pStyle w:val="a3"/>
+        <w:pStyle w:val="ListParagraph"/>
         <w:numPr>
           <w:ilvl w:val="2"/>
           <w:numId w:val="1"/>
@@ -4478,7 +4426,7 @@
     </w:p>
     <w:p>
       <w:pPr>
-        <w:pStyle w:val="a3"/>
+        <w:pStyle w:val="ListParagraph"/>
         <w:numPr>
           <w:ilvl w:val="2"/>
           <w:numId w:val="1"/>
@@ -4505,7 +4453,7 @@
     </w:p>
     <w:p>
       <w:pPr>
-        <w:pStyle w:val="a3"/>
+        <w:pStyle w:val="ListParagraph"/>
         <w:numPr>
           <w:ilvl w:val="2"/>
           <w:numId w:val="1"/>
@@ -4536,7 +4484,7 @@
 </file>
 
 <file path=word/numbering.xml><?xml version="1.0" encoding="utf-8"?>
-<w:numbering xmlns:wpc="http://schemas.microsoft.com/office/word/2010/wordprocessingCanvas" xmlns:cx="http://schemas.microsoft.com/office/drawing/2014/chartex" xmlns:mc="http://schemas.openxmlformats.org/markup-compatibility/2006" xmlns:o="urn:schemas-microsoft-com:office:office" xmlns:r="http://schemas.openxmlformats.org/officeDocument/2006/relationships" xmlns:m="http://schemas.openxmlformats.org/officeDocument/2006/math" xmlns:v="urn:schemas-microsoft-com:vml" xmlns:wp14="http://schemas.microsoft.com/office/word/2010/wordprocessingDrawing" xmlns:wp="http://schemas.openxmlformats.org/drawingml/2006/wordprocessingDrawing" xmlns:w10="urn:schemas-microsoft-com:office:word" xmlns:w="http://schemas.openxmlformats.org/wordprocessingml/2006/main" xmlns:w14="http://schemas.microsoft.com/office/word/2010/wordml" xmlns:w15="http://schemas.microsoft.com/office/word/2012/wordml" xmlns:w16se="http://schemas.microsoft.com/office/word/2015/wordml/symex" xmlns:wpg="http://schemas.microsoft.com/office/word/2010/wordprocessingGroup" xmlns:wpi="http://schemas.microsoft.com/office/word/2010/wordprocessingInk" xmlns:wne="http://schemas.microsoft.com/office/word/2006/wordml" xmlns:wps="http://schemas.microsoft.com/office/word/2010/wordprocessingShape" mc:Ignorable="w14 w15 w16se wp14">
+<w:numbering xmlns:wpc="http://schemas.microsoft.com/office/word/2010/wordprocessingCanvas" xmlns:cx="http://schemas.microsoft.com/office/drawing/2014/chartex" xmlns:cx1="http://schemas.microsoft.com/office/drawing/2015/9/8/chartex" xmlns:cx2="http://schemas.microsoft.com/office/drawing/2015/10/21/chartex" xmlns:cx3="http://schemas.microsoft.com/office/drawing/2016/5/9/chartex" xmlns:cx4="http://schemas.microsoft.com/office/drawing/2016/5/10/chartex" xmlns:cx5="http://schemas.microsoft.com/office/drawing/2016/5/11/chartex" xmlns:cx6="http://schemas.microsoft.com/office/drawing/2016/5/12/chartex" xmlns:cx7="http://schemas.microsoft.com/office/drawing/2016/5/13/chartex" xmlns:cx8="http://schemas.microsoft.com/office/drawing/2016/5/14/chartex" xmlns:mc="http://schemas.openxmlformats.org/markup-compatibility/2006" xmlns:aink="http://schemas.microsoft.com/office/drawing/2016/ink" xmlns:am3d="http://schemas.microsoft.com/office/drawing/2017/model3d" xmlns:o="urn:schemas-microsoft-com:office:office" xmlns:oel="http://schemas.microsoft.com/office/2019/extlst" xmlns:r="http://schemas.openxmlformats.org/officeDocument/2006/relationships" xmlns:m="http://schemas.openxmlformats.org/officeDocument/2006/math" xmlns:v="urn:schemas-microsoft-com:vml" xmlns:wp14="http://schemas.microsoft.com/office/word/2010/wordprocessingDrawing" xmlns:wp="http://schemas.openxmlformats.org/drawingml/2006/wordprocessingDrawing" xmlns:w10="urn:schemas-microsoft-com:office:word" xmlns:w="http://schemas.openxmlformats.org/wordprocessingml/2006/main" xmlns:w14="http://schemas.microsoft.com/office/word/2010/wordml" xmlns:w15="http://schemas.microsoft.com/office/word/2012/wordml" xmlns:w16cex="http://schemas.microsoft.com/office/word/2018/wordml/cex" xmlns:w16cid="http://schemas.microsoft.com/office/word/2016/wordml/cid" xmlns:w16="http://schemas.microsoft.com/office/word/2018/wordml" xmlns:w16du="http://schemas.microsoft.com/office/word/2023/wordml/word16du" xmlns:w16sdtdh="http://schemas.microsoft.com/office/word/2020/wordml/sdtdatahash" xmlns:w16sdtfl="http://schemas.microsoft.com/office/word/2024/wordml/sdtformatlock" xmlns:w16se="http://schemas.microsoft.com/office/word/2015/wordml/symex" xmlns:wpg="http://schemas.microsoft.com/office/word/2010/wordprocessingGroup" xmlns:wpi="http://schemas.microsoft.com/office/word/2010/wordprocessingInk" xmlns:wne="http://schemas.microsoft.com/office/word/2006/wordml" xmlns:wps="http://schemas.microsoft.com/office/word/2010/wordprocessingShape" mc:Ignorable="w14 w15 w16se w16cid w16 w16cex w16sdtdh w16sdtfl w16du wp14">
   <w:abstractNum w:abstractNumId="0" w15:restartNumberingAfterBreak="0">
     <w:nsid w:val="048A5C8D"/>
     <w:multiLevelType w:val="hybridMultilevel"/>
@@ -4876,20 +4824,20 @@
       </w:rPr>
     </w:lvl>
   </w:abstractNum>
-  <w:num w:numId="1">
+  <w:num w:numId="1" w16cid:durableId="1069645532">
     <w:abstractNumId w:val="1"/>
   </w:num>
-  <w:num w:numId="2">
+  <w:num w:numId="2" w16cid:durableId="1809083603">
     <w:abstractNumId w:val="0"/>
   </w:num>
-  <w:num w:numId="3">
+  <w:num w:numId="3" w16cid:durableId="911280998">
     <w:abstractNumId w:val="2"/>
   </w:num>
 </w:numbering>
 </file>
 
 <file path=word/styles.xml><?xml version="1.0" encoding="utf-8"?>
-<w:styles xmlns:mc="http://schemas.openxmlformats.org/markup-compatibility/2006" xmlns:r="http://schemas.openxmlformats.org/officeDocument/2006/relationships" xmlns:w="http://schemas.openxmlformats.org/wordprocessingml/2006/main" xmlns:w14="http://schemas.microsoft.com/office/word/2010/wordml" xmlns:w15="http://schemas.microsoft.com/office/word/2012/wordml" xmlns:w16se="http://schemas.microsoft.com/office/word/2015/wordml/symex" mc:Ignorable="w14 w15 w16se">
+<w:styles xmlns:mc="http://schemas.openxmlformats.org/markup-compatibility/2006" xmlns:r="http://schemas.openxmlformats.org/officeDocument/2006/relationships" xmlns:w="http://schemas.openxmlformats.org/wordprocessingml/2006/main" xmlns:w14="http://schemas.microsoft.com/office/word/2010/wordml" xmlns:w15="http://schemas.microsoft.com/office/word/2012/wordml" xmlns:w16cex="http://schemas.microsoft.com/office/word/2018/wordml/cex" xmlns:w16cid="http://schemas.microsoft.com/office/word/2016/wordml/cid" xmlns:w16="http://schemas.microsoft.com/office/word/2018/wordml" xmlns:w16du="http://schemas.microsoft.com/office/word/2023/wordml/word16du" xmlns:w16sdtdh="http://schemas.microsoft.com/office/word/2020/wordml/sdtdatahash" xmlns:w16sdtfl="http://schemas.microsoft.com/office/word/2024/wordml/sdtformatlock" xmlns:w16se="http://schemas.microsoft.com/office/word/2015/wordml/symex" mc:Ignorable="w14 w15 w16se w16cid w16 w16cex w16sdtdh w16sdtfl w16du">
   <w:docDefaults>
     <w:rPrDefault>
       <w:rPr>
@@ -4905,7 +4853,7 @@
       </w:pPr>
     </w:pPrDefault>
   </w:docDefaults>
-  <w:latentStyles w:defLockedState="0" w:defUIPriority="99" w:defSemiHidden="0" w:defUnhideWhenUsed="0" w:defQFormat="0" w:count="371">
+  <w:latentStyles w:defLockedState="0" w:defUIPriority="99" w:defSemiHidden="0" w:defUnhideWhenUsed="0" w:defQFormat="0" w:count="376">
     <w:lsdException w:name="Normal" w:uiPriority="0" w:qFormat="1"/>
     <w:lsdException w:name="heading 1" w:uiPriority="9" w:qFormat="1"/>
     <w:lsdException w:name="heading 2" w:semiHidden="1" w:uiPriority="9" w:unhideWhenUsed="1" w:qFormat="1"/>
@@ -5277,21 +5225,26 @@
     <w:lsdException w:name="List Table 5 Dark Accent 6" w:uiPriority="50"/>
     <w:lsdException w:name="List Table 6 Colorful Accent 6" w:uiPriority="51"/>
     <w:lsdException w:name="List Table 7 Colorful Accent 6" w:uiPriority="52"/>
+    <w:lsdException w:name="Mention" w:semiHidden="1" w:unhideWhenUsed="1"/>
+    <w:lsdException w:name="Smart Hyperlink" w:semiHidden="1" w:unhideWhenUsed="1"/>
+    <w:lsdException w:name="Hashtag" w:semiHidden="1" w:unhideWhenUsed="1"/>
+    <w:lsdException w:name="Unresolved Mention" w:semiHidden="1" w:unhideWhenUsed="1"/>
+    <w:lsdException w:name="Smart Link" w:semiHidden="1" w:unhideWhenUsed="1"/>
   </w:latentStyles>
-  <w:style w:type="paragraph" w:default="1" w:styleId="a">
+  <w:style w:type="paragraph" w:default="1" w:styleId="Normal">
     <w:name w:val="Normal"/>
     <w:qFormat/>
     <w:pPr>
       <w:bidi/>
     </w:pPr>
   </w:style>
-  <w:style w:type="character" w:default="1" w:styleId="a0">
+  <w:style w:type="character" w:default="1" w:styleId="DefaultParagraphFont">
     <w:name w:val="Default Paragraph Font"/>
     <w:uiPriority w:val="1"/>
     <w:semiHidden/>
     <w:unhideWhenUsed/>
   </w:style>
-  <w:style w:type="table" w:default="1" w:styleId="a1">
+  <w:style w:type="table" w:default="1" w:styleId="TableNormal">
     <w:name w:val="Normal Table"/>
     <w:uiPriority w:val="99"/>
     <w:semiHidden/>
@@ -5306,15 +5259,15 @@
       </w:tblCellMar>
     </w:tblPr>
   </w:style>
-  <w:style w:type="numbering" w:default="1" w:styleId="a2">
+  <w:style w:type="numbering" w:default="1" w:styleId="NoList">
     <w:name w:val="No List"/>
     <w:uiPriority w:val="99"/>
     <w:semiHidden/>
     <w:unhideWhenUsed/>
   </w:style>
-  <w:style w:type="paragraph" w:styleId="a3">
+  <w:style w:type="paragraph" w:styleId="ListParagraph">
     <w:name w:val="List Paragraph"/>
-    <w:basedOn w:val="a"/>
+    <w:basedOn w:val="Normal"/>
     <w:uiPriority w:val="34"/>
     <w:qFormat/>
     <w:rsid w:val="00DD4433"/>
@@ -5331,7 +5284,7 @@
   </w:style>
   <w:style w:type="character" w:styleId="Hyperlink">
     <w:name w:val="Hyperlink"/>
-    <w:basedOn w:val="a0"/>
+    <w:basedOn w:val="DefaultParagraphFont"/>
     <w:uiPriority w:val="99"/>
     <w:unhideWhenUsed/>
     <w:rsid w:val="00DD4433"/>

</xml_diff>

<commit_message>
added explanation about light and dark
</commit_message>
<xml_diff>
--- a/HW3 - project/dev_kit.docx
+++ b/HW3 - project/dev_kit.docx
@@ -1,6 +1,6 @@
 
 <file path=word/document.xml><?xml version="1.0" encoding="utf-8"?>
-<w:document xmlns:wpc="http://schemas.microsoft.com/office/word/2010/wordprocessingCanvas" xmlns:cx="http://schemas.microsoft.com/office/drawing/2014/chartex" xmlns:mc="http://schemas.openxmlformats.org/markup-compatibility/2006" xmlns:o="urn:schemas-microsoft-com:office:office" xmlns:r="http://schemas.openxmlformats.org/officeDocument/2006/relationships" xmlns:m="http://schemas.openxmlformats.org/officeDocument/2006/math" xmlns:v="urn:schemas-microsoft-com:vml" xmlns:wp14="http://schemas.microsoft.com/office/word/2010/wordprocessingDrawing" xmlns:wp="http://schemas.openxmlformats.org/drawingml/2006/wordprocessingDrawing" xmlns:w10="urn:schemas-microsoft-com:office:word" xmlns:w="http://schemas.openxmlformats.org/wordprocessingml/2006/main" xmlns:w14="http://schemas.microsoft.com/office/word/2010/wordml" xmlns:w15="http://schemas.microsoft.com/office/word/2012/wordml" xmlns:w16se="http://schemas.microsoft.com/office/word/2015/wordml/symex" xmlns:wpg="http://schemas.microsoft.com/office/word/2010/wordprocessingGroup" xmlns:wpi="http://schemas.microsoft.com/office/word/2010/wordprocessingInk" xmlns:wne="http://schemas.microsoft.com/office/word/2006/wordml" xmlns:wps="http://schemas.microsoft.com/office/word/2010/wordprocessingShape" mc:Ignorable="w14 w15 w16se wp14">
+<w:document xmlns:wpc="http://schemas.microsoft.com/office/word/2010/wordprocessingCanvas" xmlns:cx="http://schemas.microsoft.com/office/drawing/2014/chartex" xmlns:cx1="http://schemas.microsoft.com/office/drawing/2015/9/8/chartex" xmlns:cx2="http://schemas.microsoft.com/office/drawing/2015/10/21/chartex" xmlns:cx3="http://schemas.microsoft.com/office/drawing/2016/5/9/chartex" xmlns:cx4="http://schemas.microsoft.com/office/drawing/2016/5/10/chartex" xmlns:cx5="http://schemas.microsoft.com/office/drawing/2016/5/11/chartex" xmlns:cx6="http://schemas.microsoft.com/office/drawing/2016/5/12/chartex" xmlns:cx7="http://schemas.microsoft.com/office/drawing/2016/5/13/chartex" xmlns:cx8="http://schemas.microsoft.com/office/drawing/2016/5/14/chartex" xmlns:mc="http://schemas.openxmlformats.org/markup-compatibility/2006" xmlns:aink="http://schemas.microsoft.com/office/drawing/2016/ink" xmlns:am3d="http://schemas.microsoft.com/office/drawing/2017/model3d" xmlns:o="urn:schemas-microsoft-com:office:office" xmlns:oel="http://schemas.microsoft.com/office/2019/extlst" xmlns:r="http://schemas.openxmlformats.org/officeDocument/2006/relationships" xmlns:m="http://schemas.openxmlformats.org/officeDocument/2006/math" xmlns:v="urn:schemas-microsoft-com:vml" xmlns:wp14="http://schemas.microsoft.com/office/word/2010/wordprocessingDrawing" xmlns:wp="http://schemas.openxmlformats.org/drawingml/2006/wordprocessingDrawing" xmlns:w10="urn:schemas-microsoft-com:office:word" xmlns:w="http://schemas.openxmlformats.org/wordprocessingml/2006/main" xmlns:w14="http://schemas.microsoft.com/office/word/2010/wordml" xmlns:w15="http://schemas.microsoft.com/office/word/2012/wordml" xmlns:w16cex="http://schemas.microsoft.com/office/word/2018/wordml/cex" xmlns:w16cid="http://schemas.microsoft.com/office/word/2016/wordml/cid" xmlns:w16="http://schemas.microsoft.com/office/word/2018/wordml" xmlns:w16du="http://schemas.microsoft.com/office/word/2023/wordml/word16du" xmlns:w16sdtdh="http://schemas.microsoft.com/office/word/2020/wordml/sdtdatahash" xmlns:w16sdtfl="http://schemas.microsoft.com/office/word/2024/wordml/sdtformatlock" xmlns:w16se="http://schemas.microsoft.com/office/word/2015/wordml/symex" xmlns:wpg="http://schemas.microsoft.com/office/word/2010/wordprocessingGroup" xmlns:wpi="http://schemas.microsoft.com/office/word/2010/wordprocessingInk" xmlns:wne="http://schemas.microsoft.com/office/word/2006/wordml" xmlns:wps="http://schemas.microsoft.com/office/word/2010/wordprocessingShape" mc:Ignorable="w14 w15 w16se w16cid w16 w16cex w16sdtdh w16sdtfl w16du wp14">
   <w:body>
     <w:p>
       <w:pPr>
@@ -157,7 +157,7 @@
     </w:p>
     <w:p>
       <w:pPr>
-        <w:pStyle w:val="a3"/>
+        <w:pStyle w:val="ListParagraph"/>
         <w:numPr>
           <w:ilvl w:val="0"/>
           <w:numId w:val="2"/>
@@ -259,7 +259,7 @@
     </w:p>
     <w:p>
       <w:pPr>
-        <w:pStyle w:val="a3"/>
+        <w:pStyle w:val="ListParagraph"/>
         <w:bidi/>
         <w:spacing w:line="480" w:lineRule="auto"/>
         <w:ind w:right="357"/>
@@ -305,7 +305,6 @@
         </w:rPr>
         <w:t xml:space="preserve"> </w:t>
       </w:r>
-      <w:proofErr w:type="spellStart"/>
       <w:r>
         <w:rPr>
           <w:rFonts w:ascii="Consolas" w:eastAsia="Times New Roman" w:hAnsi="Consolas" w:cs="Times New Roman"/>
@@ -315,7 +314,6 @@
         </w:rPr>
         <w:t>mongoDbInstance</w:t>
       </w:r>
-      <w:proofErr w:type="spellEnd"/>
       <w:r>
         <w:rPr>
           <w:rFonts w:ascii="Consolas" w:eastAsia="Times New Roman" w:hAnsi="Consolas" w:cs="Times New Roman"/>
@@ -343,7 +341,6 @@
         </w:rPr>
         <w:t xml:space="preserve"> </w:t>
       </w:r>
-      <w:proofErr w:type="spellStart"/>
       <w:r>
         <w:rPr>
           <w:rFonts w:ascii="Consolas" w:eastAsia="Times New Roman" w:hAnsi="Consolas" w:cs="Times New Roman"/>
@@ -371,7 +368,6 @@
         </w:rPr>
         <w:t>getInstance</w:t>
       </w:r>
-      <w:proofErr w:type="spellEnd"/>
       <w:r>
         <w:rPr>
           <w:rFonts w:ascii="Consolas" w:eastAsia="Times New Roman" w:hAnsi="Consolas" w:cs="Times New Roman"/>
@@ -394,7 +390,6 @@
           <w:szCs w:val="21"/>
         </w:rPr>
       </w:pPr>
-      <w:proofErr w:type="spellStart"/>
       <w:r>
         <w:rPr>
           <w:rFonts w:ascii="Consolas" w:eastAsia="Times New Roman" w:hAnsi="Consolas" w:cs="Times New Roman"/>
@@ -404,7 +399,6 @@
         </w:rPr>
         <w:t>const</w:t>
       </w:r>
-      <w:proofErr w:type="spellEnd"/>
       <w:r>
         <w:rPr>
           <w:rFonts w:ascii="Consolas" w:eastAsia="Times New Roman" w:hAnsi="Consolas" w:cs="Times New Roman"/>
@@ -414,7 +408,6 @@
         </w:rPr>
         <w:t xml:space="preserve"> </w:t>
       </w:r>
-      <w:proofErr w:type="spellStart"/>
       <w:r>
         <w:rPr>
           <w:rFonts w:ascii="Consolas" w:eastAsia="Times New Roman" w:hAnsi="Consolas" w:cs="Times New Roman"/>
@@ -424,7 +417,6 @@
         </w:rPr>
         <w:t>db</w:t>
       </w:r>
-      <w:proofErr w:type="spellEnd"/>
       <w:r>
         <w:rPr>
           <w:rFonts w:ascii="Consolas" w:eastAsia="Times New Roman" w:hAnsi="Consolas" w:cs="Times New Roman"/>
@@ -470,7 +462,6 @@
         </w:rPr>
         <w:t xml:space="preserve"> </w:t>
       </w:r>
-      <w:proofErr w:type="spellStart"/>
       <w:r>
         <w:rPr>
           <w:rFonts w:ascii="Consolas" w:eastAsia="Times New Roman" w:hAnsi="Consolas" w:cs="Times New Roman"/>
@@ -498,7 +489,6 @@
         </w:rPr>
         <w:t>connect</w:t>
       </w:r>
-      <w:proofErr w:type="spellEnd"/>
       <w:r>
         <w:rPr>
           <w:rFonts w:ascii="Consolas" w:eastAsia="Times New Roman" w:hAnsi="Consolas" w:cs="Times New Roman"/>
@@ -520,7 +510,7 @@
     </w:p>
     <w:p>
       <w:pPr>
-        <w:pStyle w:val="a3"/>
+        <w:pStyle w:val="ListParagraph"/>
         <w:numPr>
           <w:ilvl w:val="0"/>
           <w:numId w:val="2"/>
@@ -558,7 +548,7 @@
     </w:p>
     <w:p>
       <w:pPr>
-        <w:pStyle w:val="a3"/>
+        <w:pStyle w:val="ListParagraph"/>
         <w:numPr>
           <w:ilvl w:val="0"/>
           <w:numId w:val="2"/>
@@ -606,16 +596,8 @@
         <w:rPr>
           <w:lang w:val="en-US"/>
         </w:rPr>
-        <w:t xml:space="preserve">Next </w:t>
-      </w:r>
-      <w:proofErr w:type="spellStart"/>
-      <w:r>
-        <w:rPr>
-          <w:lang w:val="en-US"/>
-        </w:rPr>
-        <w:t>js</w:t>
-      </w:r>
-      <w:proofErr w:type="spellEnd"/>
+        <w:t>Next js</w:t>
+      </w:r>
       <w:r>
         <w:rPr>
           <w:rFonts w:hint="cs"/>
@@ -627,7 +609,7 @@
     </w:p>
     <w:p>
       <w:pPr>
-        <w:pStyle w:val="a3"/>
+        <w:pStyle w:val="ListParagraph"/>
         <w:bidi/>
         <w:spacing w:line="480" w:lineRule="auto"/>
         <w:ind w:right="357"/>
@@ -736,7 +718,7 @@
     </w:p>
     <w:p>
       <w:pPr>
-        <w:pStyle w:val="a3"/>
+        <w:pStyle w:val="ListParagraph"/>
         <w:bidi/>
         <w:spacing w:line="480" w:lineRule="auto"/>
         <w:ind w:right="357"/>
@@ -772,7 +754,7 @@
     </w:p>
     <w:p>
       <w:pPr>
-        <w:pStyle w:val="a3"/>
+        <w:pStyle w:val="ListParagraph"/>
         <w:bidi/>
         <w:spacing w:line="480" w:lineRule="auto"/>
         <w:ind w:right="357"/>
@@ -856,7 +838,7 @@
     </w:p>
     <w:p>
       <w:pPr>
-        <w:pStyle w:val="a3"/>
+        <w:pStyle w:val="ListParagraph"/>
         <w:bidi/>
         <w:spacing w:line="480" w:lineRule="auto"/>
         <w:ind w:right="357"/>
@@ -959,7 +941,7 @@
     </w:p>
     <w:p>
       <w:pPr>
-        <w:pStyle w:val="a3"/>
+        <w:pStyle w:val="ListParagraph"/>
         <w:numPr>
           <w:ilvl w:val="0"/>
           <w:numId w:val="2"/>
@@ -1012,7 +994,7 @@
     </w:p>
     <w:p>
       <w:pPr>
-        <w:pStyle w:val="a3"/>
+        <w:pStyle w:val="ListParagraph"/>
         <w:bidi/>
         <w:spacing w:line="480" w:lineRule="auto"/>
         <w:ind w:right="357"/>
@@ -1030,7 +1012,7 @@
     </w:p>
     <w:p>
       <w:pPr>
-        <w:pStyle w:val="a3"/>
+        <w:pStyle w:val="ListParagraph"/>
         <w:bidi/>
         <w:spacing w:line="480" w:lineRule="auto"/>
         <w:ind w:right="357"/>
@@ -1093,7 +1075,7 @@
     </w:p>
     <w:p>
       <w:pPr>
-        <w:pStyle w:val="a3"/>
+        <w:pStyle w:val="ListParagraph"/>
         <w:numPr>
           <w:ilvl w:val="0"/>
           <w:numId w:val="2"/>
@@ -1116,7 +1098,7 @@
     </w:p>
     <w:p>
       <w:pPr>
-        <w:pStyle w:val="a3"/>
+        <w:pStyle w:val="ListParagraph"/>
         <w:numPr>
           <w:ilvl w:val="1"/>
           <w:numId w:val="2"/>
@@ -1139,7 +1121,7 @@
     </w:p>
     <w:p>
       <w:pPr>
-        <w:pStyle w:val="a3"/>
+        <w:pStyle w:val="ListParagraph"/>
         <w:numPr>
           <w:ilvl w:val="2"/>
           <w:numId w:val="2"/>
@@ -1168,7 +1150,7 @@
     </w:p>
     <w:p>
       <w:pPr>
-        <w:pStyle w:val="a3"/>
+        <w:pStyle w:val="ListParagraph"/>
         <w:numPr>
           <w:ilvl w:val="2"/>
           <w:numId w:val="2"/>
@@ -1223,7 +1205,7 @@
     </w:p>
     <w:p>
       <w:pPr>
-        <w:pStyle w:val="a3"/>
+        <w:pStyle w:val="ListParagraph"/>
         <w:bidi/>
         <w:spacing w:line="480" w:lineRule="auto"/>
         <w:ind w:left="1440" w:right="357"/>
@@ -1271,7 +1253,7 @@
     </w:p>
     <w:p>
       <w:pPr>
-        <w:pStyle w:val="a3"/>
+        <w:pStyle w:val="ListParagraph"/>
         <w:numPr>
           <w:ilvl w:val="1"/>
           <w:numId w:val="2"/>
@@ -1360,7 +1342,7 @@
     </w:p>
     <w:p>
       <w:pPr>
-        <w:pStyle w:val="a3"/>
+        <w:pStyle w:val="ListParagraph"/>
         <w:bidi/>
         <w:spacing w:line="480" w:lineRule="auto"/>
         <w:ind w:left="1440" w:right="357"/>
@@ -1438,7 +1420,7 @@
     </w:p>
     <w:p>
       <w:pPr>
-        <w:pStyle w:val="a3"/>
+        <w:pStyle w:val="ListParagraph"/>
         <w:numPr>
           <w:ilvl w:val="1"/>
           <w:numId w:val="2"/>
@@ -1568,7 +1550,7 @@
     </w:p>
     <w:p>
       <w:pPr>
-        <w:pStyle w:val="a3"/>
+        <w:pStyle w:val="ListParagraph"/>
         <w:bidi/>
         <w:spacing w:line="480" w:lineRule="auto"/>
         <w:ind w:left="1440" w:right="357"/>
@@ -1644,8 +1626,6 @@
         </w:rPr>
         <w:t xml:space="preserve"> </w:t>
       </w:r>
-      <w:proofErr w:type="spellStart"/>
-      <w:proofErr w:type="gramStart"/>
       <w:r>
         <w:rPr>
           <w:rFonts w:ascii="Consolas" w:eastAsia="Times New Roman" w:hAnsi="Consolas" w:cs="Times New Roman"/>
@@ -1655,7 +1635,6 @@
         </w:rPr>
         <w:t>UpdateBodyParam</w:t>
       </w:r>
-      <w:proofErr w:type="spellEnd"/>
       <w:r>
         <w:rPr>
           <w:rFonts w:ascii="Consolas" w:eastAsia="Times New Roman" w:hAnsi="Consolas" w:cs="Times New Roman"/>
@@ -1665,7 +1644,6 @@
         </w:rPr>
         <w:t>{</w:t>
       </w:r>
-      <w:proofErr w:type="gramEnd"/>
     </w:p>
     <w:p>
       <w:pPr>
@@ -1755,7 +1733,6 @@
         </w:rPr>
         <w:t xml:space="preserve">    </w:t>
       </w:r>
-      <w:proofErr w:type="spellStart"/>
       <w:r>
         <w:rPr>
           <w:rFonts w:ascii="Consolas" w:eastAsia="Times New Roman" w:hAnsi="Consolas" w:cs="Times New Roman"/>
@@ -1765,7 +1742,6 @@
         </w:rPr>
         <w:t>updatedAccount</w:t>
       </w:r>
-      <w:proofErr w:type="spellEnd"/>
       <w:r>
         <w:rPr>
           <w:rFonts w:ascii="Consolas" w:eastAsia="Times New Roman" w:hAnsi="Consolas" w:cs="Times New Roman"/>
@@ -1827,7 +1803,7 @@
     </w:p>
     <w:p>
       <w:pPr>
-        <w:pStyle w:val="a3"/>
+        <w:pStyle w:val="ListParagraph"/>
         <w:bidi/>
         <w:spacing w:line="480" w:lineRule="auto"/>
         <w:ind w:left="1440" w:right="357"/>
@@ -1839,7 +1815,7 @@
     </w:p>
     <w:p>
       <w:pPr>
-        <w:pStyle w:val="a3"/>
+        <w:pStyle w:val="ListParagraph"/>
         <w:bidi/>
         <w:spacing w:line="480" w:lineRule="auto"/>
         <w:ind w:left="1440" w:right="357"/>
@@ -1878,7 +1854,6 @@
         </w:rPr>
         <w:t xml:space="preserve">        </w:t>
       </w:r>
-      <w:proofErr w:type="spellStart"/>
       <w:r>
         <w:rPr>
           <w:rFonts w:ascii="Consolas" w:eastAsia="Times New Roman" w:hAnsi="Consolas" w:cs="Times New Roman"/>
@@ -1888,7 +1863,6 @@
         </w:rPr>
         <w:t>const</w:t>
       </w:r>
-      <w:proofErr w:type="spellEnd"/>
       <w:r>
         <w:rPr>
           <w:rFonts w:ascii="Consolas" w:eastAsia="Times New Roman" w:hAnsi="Consolas" w:cs="Times New Roman"/>
@@ -1898,7 +1872,6 @@
         </w:rPr>
         <w:t xml:space="preserve"> </w:t>
       </w:r>
-      <w:proofErr w:type="spellStart"/>
       <w:r>
         <w:rPr>
           <w:rFonts w:ascii="Consolas" w:eastAsia="Times New Roman" w:hAnsi="Consolas" w:cs="Times New Roman"/>
@@ -1908,7 +1881,6 @@
         </w:rPr>
         <w:t>reqBody</w:t>
       </w:r>
-      <w:proofErr w:type="spellEnd"/>
       <w:r>
         <w:rPr>
           <w:rFonts w:ascii="Consolas" w:eastAsia="Times New Roman" w:hAnsi="Consolas" w:cs="Times New Roman"/>
@@ -1954,8 +1926,6 @@
         </w:rPr>
         <w:t xml:space="preserve"> </w:t>
       </w:r>
-      <w:proofErr w:type="spellStart"/>
-      <w:proofErr w:type="gramStart"/>
       <w:r>
         <w:rPr>
           <w:rFonts w:ascii="Consolas" w:eastAsia="Times New Roman" w:hAnsi="Consolas" w:cs="Times New Roman"/>
@@ -1983,8 +1953,6 @@
         </w:rPr>
         <w:t>json</w:t>
       </w:r>
-      <w:proofErr w:type="spellEnd"/>
-      <w:proofErr w:type="gramEnd"/>
       <w:r>
         <w:rPr>
           <w:rFonts w:ascii="Consolas" w:eastAsia="Times New Roman" w:hAnsi="Consolas" w:cs="Times New Roman"/>
@@ -2016,7 +1984,6 @@
         </w:rPr>
         <w:t xml:space="preserve">        </w:t>
       </w:r>
-      <w:proofErr w:type="spellStart"/>
       <w:r>
         <w:rPr>
           <w:rFonts w:ascii="Consolas" w:eastAsia="Times New Roman" w:hAnsi="Consolas" w:cs="Times New Roman"/>
@@ -2026,7 +1993,6 @@
         </w:rPr>
         <w:t>const</w:t>
       </w:r>
-      <w:proofErr w:type="spellEnd"/>
       <w:r>
         <w:rPr>
           <w:rFonts w:ascii="Consolas" w:eastAsia="Times New Roman" w:hAnsi="Consolas" w:cs="Times New Roman"/>
@@ -2072,8 +2038,6 @@
         </w:rPr>
         <w:t xml:space="preserve"> </w:t>
       </w:r>
-      <w:proofErr w:type="spellStart"/>
-      <w:proofErr w:type="gramStart"/>
       <w:r>
         <w:rPr>
           <w:rFonts w:ascii="Consolas" w:eastAsia="Times New Roman" w:hAnsi="Consolas" w:cs="Times New Roman"/>
@@ -2083,7 +2047,6 @@
         </w:rPr>
         <w:t>decryptData</w:t>
       </w:r>
-      <w:proofErr w:type="spellEnd"/>
       <w:r>
         <w:rPr>
           <w:rFonts w:ascii="Consolas" w:eastAsia="Times New Roman" w:hAnsi="Consolas" w:cs="Times New Roman"/>
@@ -2093,8 +2056,6 @@
         </w:rPr>
         <w:t>(</w:t>
       </w:r>
-      <w:proofErr w:type="spellStart"/>
-      <w:proofErr w:type="gramEnd"/>
       <w:r>
         <w:rPr>
           <w:rFonts w:ascii="Consolas" w:eastAsia="Times New Roman" w:hAnsi="Consolas" w:cs="Times New Roman"/>
@@ -2122,7 +2083,6 @@
         </w:rPr>
         <w:t>data</w:t>
       </w:r>
-      <w:proofErr w:type="spellEnd"/>
       <w:r>
         <w:rPr>
           <w:rFonts w:ascii="Consolas" w:eastAsia="Times New Roman" w:hAnsi="Consolas" w:cs="Times New Roman"/>
@@ -2150,7 +2110,6 @@
         </w:rPr>
         <w:t xml:space="preserve"> </w:t>
       </w:r>
-      <w:proofErr w:type="spellStart"/>
       <w:r>
         <w:rPr>
           <w:rFonts w:ascii="Consolas" w:eastAsia="Times New Roman" w:hAnsi="Consolas" w:cs="Times New Roman"/>
@@ -2160,7 +2119,6 @@
         </w:rPr>
         <w:t>UpdateBodyParam</w:t>
       </w:r>
-      <w:proofErr w:type="spellEnd"/>
       <w:r>
         <w:rPr>
           <w:rFonts w:ascii="Consolas" w:eastAsia="Times New Roman" w:hAnsi="Consolas" w:cs="Times New Roman"/>
@@ -2192,7 +2150,6 @@
         </w:rPr>
         <w:t xml:space="preserve">        </w:t>
       </w:r>
-      <w:proofErr w:type="spellStart"/>
       <w:r>
         <w:rPr>
           <w:rFonts w:ascii="Consolas" w:eastAsia="Times New Roman" w:hAnsi="Consolas" w:cs="Times New Roman"/>
@@ -2202,7 +2159,6 @@
         </w:rPr>
         <w:t>const</w:t>
       </w:r>
-      <w:proofErr w:type="spellEnd"/>
       <w:r>
         <w:rPr>
           <w:rFonts w:ascii="Consolas" w:eastAsia="Times New Roman" w:hAnsi="Consolas" w:cs="Times New Roman"/>
@@ -2246,17 +2202,70 @@
           <w:sz w:val="21"/>
           <w:szCs w:val="21"/>
         </w:rPr>
+        <w:t xml:space="preserve"> (</w:t>
+      </w:r>
+      <w:r>
+        <w:rPr>
+          <w:rFonts w:ascii="Consolas" w:eastAsia="Times New Roman" w:hAnsi="Consolas" w:cs="Times New Roman"/>
+          <w:color w:val="D4D4D4"/>
+          <w:sz w:val="21"/>
+          <w:szCs w:val="21"/>
+        </w:rPr>
+        <w:t>!</w:t>
+      </w:r>
+      <w:r>
+        <w:rPr>
+          <w:rFonts w:ascii="Consolas" w:eastAsia="Times New Roman" w:hAnsi="Consolas" w:cs="Times New Roman"/>
+          <w:color w:val="4FC1FF"/>
+          <w:sz w:val="21"/>
+          <w:szCs w:val="21"/>
+        </w:rPr>
+        <w:t>data</w:t>
+      </w:r>
+      <w:r>
+        <w:rPr>
+          <w:rFonts w:ascii="Consolas" w:eastAsia="Times New Roman" w:hAnsi="Consolas" w:cs="Times New Roman"/>
+          <w:color w:val="CCCCCC"/>
+          <w:sz w:val="21"/>
+          <w:szCs w:val="21"/>
+        </w:rPr>
+        <w:t xml:space="preserve">) </w:t>
+      </w:r>
+      <w:r>
+        <w:rPr>
+          <w:rFonts w:ascii="Consolas" w:eastAsia="Times New Roman" w:hAnsi="Consolas" w:cs="Times New Roman"/>
+          <w:color w:val="D4D4D4"/>
+          <w:sz w:val="21"/>
+          <w:szCs w:val="21"/>
+        </w:rPr>
+        <w:t>?</w:t>
+      </w:r>
+      <w:r>
+        <w:rPr>
+          <w:rFonts w:ascii="Consolas" w:eastAsia="Times New Roman" w:hAnsi="Consolas" w:cs="Times New Roman"/>
+          <w:color w:val="CCCCCC"/>
+          <w:sz w:val="21"/>
+          <w:szCs w:val="21"/>
+        </w:rPr>
         <w:t xml:space="preserve"> </w:t>
       </w:r>
-      <w:proofErr w:type="gramStart"/>
-      <w:r>
-        <w:rPr>
-          <w:rFonts w:ascii="Consolas" w:eastAsia="Times New Roman" w:hAnsi="Consolas" w:cs="Times New Roman"/>
-          <w:color w:val="CCCCCC"/>
-          <w:sz w:val="21"/>
-          <w:szCs w:val="21"/>
-        </w:rPr>
-        <w:t>(</w:t>
+      <w:r>
+        <w:rPr>
+          <w:rFonts w:ascii="Consolas" w:eastAsia="Times New Roman" w:hAnsi="Consolas" w:cs="Times New Roman"/>
+          <w:color w:val="569CD6"/>
+          <w:sz w:val="21"/>
+          <w:szCs w:val="21"/>
+        </w:rPr>
+        <w:t>null</w:t>
+      </w:r>
+      <w:r>
+        <w:rPr>
+          <w:rFonts w:ascii="Consolas" w:eastAsia="Times New Roman" w:hAnsi="Consolas" w:cs="Times New Roman"/>
+          <w:color w:val="CCCCCC"/>
+          <w:sz w:val="21"/>
+          <w:szCs w:val="21"/>
+        </w:rPr>
+        <w:t xml:space="preserve"> </w:t>
       </w:r>
       <w:r>
         <w:rPr>
@@ -2265,7 +2274,16 @@
           <w:sz w:val="21"/>
           <w:szCs w:val="21"/>
         </w:rPr>
-        <w:t>!</w:t>
+        <w:t>:</w:t>
+      </w:r>
+      <w:r>
+        <w:rPr>
+          <w:rFonts w:ascii="Consolas" w:eastAsia="Times New Roman" w:hAnsi="Consolas" w:cs="Times New Roman"/>
+          <w:color w:val="CCCCCC"/>
+          <w:sz w:val="21"/>
+          <w:szCs w:val="21"/>
+        </w:rPr>
+        <w:t xml:space="preserve"> </w:t>
       </w:r>
       <w:r>
         <w:rPr>
@@ -2276,80 +2294,6 @@
         </w:rPr>
         <w:t>data</w:t>
       </w:r>
-      <w:proofErr w:type="gramEnd"/>
-      <w:r>
-        <w:rPr>
-          <w:rFonts w:ascii="Consolas" w:eastAsia="Times New Roman" w:hAnsi="Consolas" w:cs="Times New Roman"/>
-          <w:color w:val="CCCCCC"/>
-          <w:sz w:val="21"/>
-          <w:szCs w:val="21"/>
-        </w:rPr>
-        <w:t xml:space="preserve">) </w:t>
-      </w:r>
-      <w:r>
-        <w:rPr>
-          <w:rFonts w:ascii="Consolas" w:eastAsia="Times New Roman" w:hAnsi="Consolas" w:cs="Times New Roman"/>
-          <w:color w:val="D4D4D4"/>
-          <w:sz w:val="21"/>
-          <w:szCs w:val="21"/>
-        </w:rPr>
-        <w:t>?</w:t>
-      </w:r>
-      <w:r>
-        <w:rPr>
-          <w:rFonts w:ascii="Consolas" w:eastAsia="Times New Roman" w:hAnsi="Consolas" w:cs="Times New Roman"/>
-          <w:color w:val="CCCCCC"/>
-          <w:sz w:val="21"/>
-          <w:szCs w:val="21"/>
-        </w:rPr>
-        <w:t xml:space="preserve"> </w:t>
-      </w:r>
-      <w:r>
-        <w:rPr>
-          <w:rFonts w:ascii="Consolas" w:eastAsia="Times New Roman" w:hAnsi="Consolas" w:cs="Times New Roman"/>
-          <w:color w:val="569CD6"/>
-          <w:sz w:val="21"/>
-          <w:szCs w:val="21"/>
-        </w:rPr>
-        <w:t>null</w:t>
-      </w:r>
-      <w:r>
-        <w:rPr>
-          <w:rFonts w:ascii="Consolas" w:eastAsia="Times New Roman" w:hAnsi="Consolas" w:cs="Times New Roman"/>
-          <w:color w:val="CCCCCC"/>
-          <w:sz w:val="21"/>
-          <w:szCs w:val="21"/>
-        </w:rPr>
-        <w:t xml:space="preserve"> </w:t>
-      </w:r>
-      <w:r>
-        <w:rPr>
-          <w:rFonts w:ascii="Consolas" w:eastAsia="Times New Roman" w:hAnsi="Consolas" w:cs="Times New Roman"/>
-          <w:color w:val="D4D4D4"/>
-          <w:sz w:val="21"/>
-          <w:szCs w:val="21"/>
-        </w:rPr>
-        <w:t>:</w:t>
-      </w:r>
-      <w:r>
-        <w:rPr>
-          <w:rFonts w:ascii="Consolas" w:eastAsia="Times New Roman" w:hAnsi="Consolas" w:cs="Times New Roman"/>
-          <w:color w:val="CCCCCC"/>
-          <w:sz w:val="21"/>
-          <w:szCs w:val="21"/>
-        </w:rPr>
-        <w:t xml:space="preserve"> </w:t>
-      </w:r>
-      <w:proofErr w:type="spellStart"/>
-      <w:r>
-        <w:rPr>
-          <w:rFonts w:ascii="Consolas" w:eastAsia="Times New Roman" w:hAnsi="Consolas" w:cs="Times New Roman"/>
-          <w:color w:val="4FC1FF"/>
-          <w:sz w:val="21"/>
-          <w:szCs w:val="21"/>
-        </w:rPr>
-        <w:t>data</w:t>
-      </w:r>
       <w:r>
         <w:rPr>
           <w:rFonts w:ascii="Consolas" w:eastAsia="Times New Roman" w:hAnsi="Consolas" w:cs="Times New Roman"/>
@@ -2368,7 +2312,6 @@
         </w:rPr>
         <w:t>username</w:t>
       </w:r>
-      <w:proofErr w:type="spellEnd"/>
       <w:r>
         <w:rPr>
           <w:rFonts w:ascii="Consolas" w:eastAsia="Times New Roman" w:hAnsi="Consolas" w:cs="Times New Roman"/>
@@ -2400,7 +2343,6 @@
         </w:rPr>
         <w:t xml:space="preserve">        </w:t>
       </w:r>
-      <w:proofErr w:type="spellStart"/>
       <w:r>
         <w:rPr>
           <w:rFonts w:ascii="Consolas" w:eastAsia="Times New Roman" w:hAnsi="Consolas" w:cs="Times New Roman"/>
@@ -2410,7 +2352,6 @@
         </w:rPr>
         <w:t>const</w:t>
       </w:r>
-      <w:proofErr w:type="spellEnd"/>
       <w:r>
         <w:rPr>
           <w:rFonts w:ascii="Consolas" w:eastAsia="Times New Roman" w:hAnsi="Consolas" w:cs="Times New Roman"/>
@@ -2454,17 +2395,70 @@
           <w:sz w:val="21"/>
           <w:szCs w:val="21"/>
         </w:rPr>
+        <w:t xml:space="preserve"> (</w:t>
+      </w:r>
+      <w:r>
+        <w:rPr>
+          <w:rFonts w:ascii="Consolas" w:eastAsia="Times New Roman" w:hAnsi="Consolas" w:cs="Times New Roman"/>
+          <w:color w:val="D4D4D4"/>
+          <w:sz w:val="21"/>
+          <w:szCs w:val="21"/>
+        </w:rPr>
+        <w:t>!</w:t>
+      </w:r>
+      <w:r>
+        <w:rPr>
+          <w:rFonts w:ascii="Consolas" w:eastAsia="Times New Roman" w:hAnsi="Consolas" w:cs="Times New Roman"/>
+          <w:color w:val="4FC1FF"/>
+          <w:sz w:val="21"/>
+          <w:szCs w:val="21"/>
+        </w:rPr>
+        <w:t>data</w:t>
+      </w:r>
+      <w:r>
+        <w:rPr>
+          <w:rFonts w:ascii="Consolas" w:eastAsia="Times New Roman" w:hAnsi="Consolas" w:cs="Times New Roman"/>
+          <w:color w:val="CCCCCC"/>
+          <w:sz w:val="21"/>
+          <w:szCs w:val="21"/>
+        </w:rPr>
+        <w:t xml:space="preserve">) </w:t>
+      </w:r>
+      <w:r>
+        <w:rPr>
+          <w:rFonts w:ascii="Consolas" w:eastAsia="Times New Roman" w:hAnsi="Consolas" w:cs="Times New Roman"/>
+          <w:color w:val="D4D4D4"/>
+          <w:sz w:val="21"/>
+          <w:szCs w:val="21"/>
+        </w:rPr>
+        <w:t>?</w:t>
+      </w:r>
+      <w:r>
+        <w:rPr>
+          <w:rFonts w:ascii="Consolas" w:eastAsia="Times New Roman" w:hAnsi="Consolas" w:cs="Times New Roman"/>
+          <w:color w:val="CCCCCC"/>
+          <w:sz w:val="21"/>
+          <w:szCs w:val="21"/>
+        </w:rPr>
         <w:t xml:space="preserve"> </w:t>
       </w:r>
-      <w:proofErr w:type="gramStart"/>
-      <w:r>
-        <w:rPr>
-          <w:rFonts w:ascii="Consolas" w:eastAsia="Times New Roman" w:hAnsi="Consolas" w:cs="Times New Roman"/>
-          <w:color w:val="CCCCCC"/>
-          <w:sz w:val="21"/>
-          <w:szCs w:val="21"/>
-        </w:rPr>
-        <w:t>(</w:t>
+      <w:r>
+        <w:rPr>
+          <w:rFonts w:ascii="Consolas" w:eastAsia="Times New Roman" w:hAnsi="Consolas" w:cs="Times New Roman"/>
+          <w:color w:val="569CD6"/>
+          <w:sz w:val="21"/>
+          <w:szCs w:val="21"/>
+        </w:rPr>
+        <w:t>null</w:t>
+      </w:r>
+      <w:r>
+        <w:rPr>
+          <w:rFonts w:ascii="Consolas" w:eastAsia="Times New Roman" w:hAnsi="Consolas" w:cs="Times New Roman"/>
+          <w:color w:val="CCCCCC"/>
+          <w:sz w:val="21"/>
+          <w:szCs w:val="21"/>
+        </w:rPr>
+        <w:t xml:space="preserve"> </w:t>
       </w:r>
       <w:r>
         <w:rPr>
@@ -2473,7 +2467,16 @@
           <w:sz w:val="21"/>
           <w:szCs w:val="21"/>
         </w:rPr>
-        <w:t>!</w:t>
+        <w:t>:</w:t>
+      </w:r>
+      <w:r>
+        <w:rPr>
+          <w:rFonts w:ascii="Consolas" w:eastAsia="Times New Roman" w:hAnsi="Consolas" w:cs="Times New Roman"/>
+          <w:color w:val="CCCCCC"/>
+          <w:sz w:val="21"/>
+          <w:szCs w:val="21"/>
+        </w:rPr>
+        <w:t xml:space="preserve"> </w:t>
       </w:r>
       <w:r>
         <w:rPr>
@@ -2484,132 +2487,57 @@
         </w:rPr>
         <w:t>data</w:t>
       </w:r>
-      <w:proofErr w:type="gramEnd"/>
-      <w:r>
-        <w:rPr>
-          <w:rFonts w:ascii="Consolas" w:eastAsia="Times New Roman" w:hAnsi="Consolas" w:cs="Times New Roman"/>
-          <w:color w:val="CCCCCC"/>
-          <w:sz w:val="21"/>
-          <w:szCs w:val="21"/>
-        </w:rPr>
-        <w:t xml:space="preserve">) </w:t>
-      </w:r>
-      <w:r>
-        <w:rPr>
-          <w:rFonts w:ascii="Consolas" w:eastAsia="Times New Roman" w:hAnsi="Consolas" w:cs="Times New Roman"/>
-          <w:color w:val="D4D4D4"/>
-          <w:sz w:val="21"/>
-          <w:szCs w:val="21"/>
-        </w:rPr>
-        <w:t>?</w:t>
-      </w:r>
-      <w:r>
-        <w:rPr>
-          <w:rFonts w:ascii="Consolas" w:eastAsia="Times New Roman" w:hAnsi="Consolas" w:cs="Times New Roman"/>
-          <w:color w:val="CCCCCC"/>
-          <w:sz w:val="21"/>
-          <w:szCs w:val="21"/>
+      <w:r>
+        <w:rPr>
+          <w:rFonts w:ascii="Consolas" w:eastAsia="Times New Roman" w:hAnsi="Consolas" w:cs="Times New Roman"/>
+          <w:color w:val="CCCCCC"/>
+          <w:sz w:val="21"/>
+          <w:szCs w:val="21"/>
+        </w:rPr>
+        <w:t>.</w:t>
+      </w:r>
+      <w:r>
+        <w:rPr>
+          <w:rFonts w:ascii="Consolas" w:eastAsia="Times New Roman" w:hAnsi="Consolas" w:cs="Times New Roman"/>
+          <w:color w:val="9CDCFE"/>
+          <w:sz w:val="21"/>
+          <w:szCs w:val="21"/>
+        </w:rPr>
+        <w:t>updatedAccount</w:t>
+      </w:r>
+      <w:r>
+        <w:rPr>
+          <w:rFonts w:ascii="Consolas" w:eastAsia="Times New Roman" w:hAnsi="Consolas" w:cs="Times New Roman"/>
+          <w:color w:val="CCCCCC"/>
+          <w:sz w:val="21"/>
+          <w:szCs w:val="21"/>
+        </w:rPr>
+        <w:t>;</w:t>
+      </w:r>
+    </w:p>
+    <w:p>
+      <w:pPr>
+        <w:pStyle w:val="ListParagraph"/>
+        <w:bidi/>
+        <w:spacing w:line="480" w:lineRule="auto"/>
+        <w:ind w:left="1440" w:right="357"/>
+        <w:rPr>
+          <w:rtl/>
+          <w:lang w:val="en-US"/>
+        </w:rPr>
+      </w:pPr>
+      <w:r>
+        <w:rPr>
+          <w:rFonts w:hint="cs"/>
+          <w:rtl/>
+          <w:lang w:val="en-US"/>
         </w:rPr>
         <w:t xml:space="preserve"> </w:t>
       </w:r>
-      <w:r>
-        <w:rPr>
-          <w:rFonts w:ascii="Consolas" w:eastAsia="Times New Roman" w:hAnsi="Consolas" w:cs="Times New Roman"/>
-          <w:color w:val="569CD6"/>
-          <w:sz w:val="21"/>
-          <w:szCs w:val="21"/>
-        </w:rPr>
-        <w:t>null</w:t>
-      </w:r>
-      <w:r>
-        <w:rPr>
-          <w:rFonts w:ascii="Consolas" w:eastAsia="Times New Roman" w:hAnsi="Consolas" w:cs="Times New Roman"/>
-          <w:color w:val="CCCCCC"/>
-          <w:sz w:val="21"/>
-          <w:szCs w:val="21"/>
-        </w:rPr>
-        <w:t xml:space="preserve"> </w:t>
-      </w:r>
-      <w:r>
-        <w:rPr>
-          <w:rFonts w:ascii="Consolas" w:eastAsia="Times New Roman" w:hAnsi="Consolas" w:cs="Times New Roman"/>
-          <w:color w:val="D4D4D4"/>
-          <w:sz w:val="21"/>
-          <w:szCs w:val="21"/>
-        </w:rPr>
-        <w:t>:</w:t>
-      </w:r>
-      <w:r>
-        <w:rPr>
-          <w:rFonts w:ascii="Consolas" w:eastAsia="Times New Roman" w:hAnsi="Consolas" w:cs="Times New Roman"/>
-          <w:color w:val="CCCCCC"/>
-          <w:sz w:val="21"/>
-          <w:szCs w:val="21"/>
-        </w:rPr>
-        <w:t xml:space="preserve"> </w:t>
-      </w:r>
-      <w:proofErr w:type="spellStart"/>
-      <w:r>
-        <w:rPr>
-          <w:rFonts w:ascii="Consolas" w:eastAsia="Times New Roman" w:hAnsi="Consolas" w:cs="Times New Roman"/>
-          <w:color w:val="4FC1FF"/>
-          <w:sz w:val="21"/>
-          <w:szCs w:val="21"/>
-        </w:rPr>
-        <w:t>data</w:t>
-      </w:r>
-      <w:r>
-        <w:rPr>
-          <w:rFonts w:ascii="Consolas" w:eastAsia="Times New Roman" w:hAnsi="Consolas" w:cs="Times New Roman"/>
-          <w:color w:val="CCCCCC"/>
-          <w:sz w:val="21"/>
-          <w:szCs w:val="21"/>
-        </w:rPr>
-        <w:t>.</w:t>
-      </w:r>
-      <w:r>
-        <w:rPr>
-          <w:rFonts w:ascii="Consolas" w:eastAsia="Times New Roman" w:hAnsi="Consolas" w:cs="Times New Roman"/>
-          <w:color w:val="9CDCFE"/>
-          <w:sz w:val="21"/>
-          <w:szCs w:val="21"/>
-        </w:rPr>
-        <w:t>updatedAccount</w:t>
-      </w:r>
-      <w:proofErr w:type="spellEnd"/>
-      <w:r>
-        <w:rPr>
-          <w:rFonts w:ascii="Consolas" w:eastAsia="Times New Roman" w:hAnsi="Consolas" w:cs="Times New Roman"/>
-          <w:color w:val="CCCCCC"/>
-          <w:sz w:val="21"/>
-          <w:szCs w:val="21"/>
-        </w:rPr>
-        <w:t>;</w:t>
-      </w:r>
-    </w:p>
-    <w:p>
-      <w:pPr>
-        <w:pStyle w:val="a3"/>
-        <w:bidi/>
-        <w:spacing w:line="480" w:lineRule="auto"/>
-        <w:ind w:left="1440" w:right="357"/>
-        <w:rPr>
-          <w:rtl/>
-          <w:lang w:val="en-US"/>
-        </w:rPr>
-      </w:pPr>
-      <w:r>
-        <w:rPr>
-          <w:rFonts w:hint="cs"/>
-          <w:rtl/>
-          <w:lang w:val="en-US"/>
-        </w:rPr>
-        <w:t xml:space="preserve"> </w:t>
-      </w:r>
-    </w:p>
-    <w:p>
-      <w:pPr>
-        <w:pStyle w:val="a3"/>
+    </w:p>
+    <w:p>
+      <w:pPr>
+        <w:pStyle w:val="ListParagraph"/>
         <w:numPr>
           <w:ilvl w:val="0"/>
           <w:numId w:val="2"/>
@@ -2676,39 +2604,25 @@
     </w:p>
     <w:p>
       <w:pPr>
-        <w:pStyle w:val="a3"/>
-        <w:bidi/>
-        <w:spacing w:line="480" w:lineRule="auto"/>
-        <w:ind w:right="357"/>
-        <w:rPr>
-          <w:rtl/>
-          <w:lang w:val="en-US"/>
-        </w:rPr>
-      </w:pPr>
-      <w:r>
-        <w:rPr>
-          <w:lang w:val="en-US"/>
-        </w:rPr>
-        <w:t>/</w:t>
-      </w:r>
-      <w:proofErr w:type="spellStart"/>
-      <w:r>
-        <w:rPr>
-          <w:lang w:val="en-US"/>
-        </w:rPr>
-        <w:t>api</w:t>
-      </w:r>
-      <w:proofErr w:type="spellEnd"/>
-      <w:r>
-        <w:rPr>
-          <w:lang w:val="en-US"/>
-        </w:rPr>
-        <w:t>/accounts/login</w:t>
-      </w:r>
-    </w:p>
-    <w:p>
-      <w:pPr>
-        <w:pStyle w:val="a3"/>
+        <w:pStyle w:val="ListParagraph"/>
+        <w:bidi/>
+        <w:spacing w:line="480" w:lineRule="auto"/>
+        <w:ind w:right="357"/>
+        <w:rPr>
+          <w:rtl/>
+          <w:lang w:val="en-US"/>
+        </w:rPr>
+      </w:pPr>
+      <w:r>
+        <w:rPr>
+          <w:lang w:val="en-US"/>
+        </w:rPr>
+        <w:t>/api/accounts/login</w:t>
+      </w:r>
+    </w:p>
+    <w:p>
+      <w:pPr>
+        <w:pStyle w:val="ListParagraph"/>
         <w:numPr>
           <w:ilvl w:val="1"/>
           <w:numId w:val="2"/>
@@ -2746,7 +2660,7 @@
     </w:p>
     <w:p>
       <w:pPr>
-        <w:pStyle w:val="a3"/>
+        <w:pStyle w:val="ListParagraph"/>
         <w:numPr>
           <w:ilvl w:val="2"/>
           <w:numId w:val="2"/>
@@ -2784,7 +2698,7 @@
     </w:p>
     <w:p>
       <w:pPr>
-        <w:pStyle w:val="a3"/>
+        <w:pStyle w:val="ListParagraph"/>
         <w:numPr>
           <w:ilvl w:val="1"/>
           <w:numId w:val="2"/>
@@ -2807,7 +2721,7 @@
     </w:p>
     <w:p>
       <w:pPr>
-        <w:pStyle w:val="a3"/>
+        <w:pStyle w:val="ListParagraph"/>
         <w:numPr>
           <w:ilvl w:val="1"/>
           <w:numId w:val="2"/>
@@ -2900,7 +2814,7 @@
     </w:p>
     <w:p>
       <w:pPr>
-        <w:pStyle w:val="a3"/>
+        <w:pStyle w:val="ListParagraph"/>
         <w:numPr>
           <w:ilvl w:val="2"/>
           <w:numId w:val="2"/>
@@ -2991,7 +2905,7 @@
     </w:p>
     <w:p>
       <w:pPr>
-        <w:pStyle w:val="a3"/>
+        <w:pStyle w:val="ListParagraph"/>
         <w:numPr>
           <w:ilvl w:val="2"/>
           <w:numId w:val="2"/>
@@ -3037,7 +2951,7 @@
     </w:p>
     <w:p>
       <w:pPr>
-        <w:pStyle w:val="a3"/>
+        <w:pStyle w:val="ListParagraph"/>
         <w:numPr>
           <w:ilvl w:val="0"/>
           <w:numId w:val="2"/>
@@ -3061,7 +2975,7 @@
     </w:p>
     <w:p>
       <w:pPr>
-        <w:pStyle w:val="a3"/>
+        <w:pStyle w:val="ListParagraph"/>
         <w:numPr>
           <w:ilvl w:val="1"/>
           <w:numId w:val="2"/>
@@ -3141,7 +3055,7 @@
     </w:p>
     <w:p>
       <w:pPr>
-        <w:pStyle w:val="a3"/>
+        <w:pStyle w:val="ListParagraph"/>
         <w:numPr>
           <w:ilvl w:val="2"/>
           <w:numId w:val="2"/>
@@ -3178,7 +3092,7 @@
     </w:p>
     <w:p>
       <w:pPr>
-        <w:pStyle w:val="a3"/>
+        <w:pStyle w:val="ListParagraph"/>
         <w:numPr>
           <w:ilvl w:val="1"/>
           <w:numId w:val="2"/>
@@ -3215,7 +3129,7 @@
     </w:p>
     <w:p>
       <w:pPr>
-        <w:pStyle w:val="a3"/>
+        <w:pStyle w:val="ListParagraph"/>
         <w:numPr>
           <w:ilvl w:val="1"/>
           <w:numId w:val="2"/>
@@ -3274,7 +3188,7 @@
     </w:p>
     <w:p>
       <w:pPr>
-        <w:pStyle w:val="a3"/>
+        <w:pStyle w:val="ListParagraph"/>
         <w:numPr>
           <w:ilvl w:val="1"/>
           <w:numId w:val="2"/>
@@ -3335,7 +3249,7 @@
     </w:p>
     <w:p>
       <w:pPr>
-        <w:pStyle w:val="a3"/>
+        <w:pStyle w:val="ListParagraph"/>
         <w:numPr>
           <w:ilvl w:val="1"/>
           <w:numId w:val="2"/>
@@ -3362,7 +3276,7 @@
     </w:p>
     <w:p>
       <w:pPr>
-        <w:pStyle w:val="a3"/>
+        <w:pStyle w:val="ListParagraph"/>
         <w:numPr>
           <w:ilvl w:val="2"/>
           <w:numId w:val="2"/>
@@ -3409,7 +3323,7 @@
     </w:p>
     <w:p>
       <w:pPr>
-        <w:pStyle w:val="a3"/>
+        <w:pStyle w:val="ListParagraph"/>
         <w:numPr>
           <w:ilvl w:val="2"/>
           <w:numId w:val="2"/>
@@ -3472,7 +3386,7 @@
     </w:p>
     <w:p>
       <w:pPr>
-        <w:pStyle w:val="a3"/>
+        <w:pStyle w:val="ListParagraph"/>
         <w:numPr>
           <w:ilvl w:val="3"/>
           <w:numId w:val="2"/>
@@ -3492,7 +3406,7 @@
     </w:p>
     <w:p>
       <w:pPr>
-        <w:pStyle w:val="a3"/>
+        <w:pStyle w:val="ListParagraph"/>
         <w:numPr>
           <w:ilvl w:val="3"/>
           <w:numId w:val="2"/>
@@ -3527,16 +3441,7 @@
     </w:p>
     <w:p>
       <w:pPr>
-        <w:spacing w:line="480" w:lineRule="auto"/>
-        <w:ind w:right="357"/>
-        <w:rPr>
-          <w:rtl/>
-        </w:rPr>
-      </w:pPr>
-    </w:p>
-    <w:p>
-      <w:pPr>
-        <w:pStyle w:val="a3"/>
+        <w:pStyle w:val="ListParagraph"/>
         <w:numPr>
           <w:ilvl w:val="0"/>
           <w:numId w:val="2"/>
@@ -3545,6 +3450,257 @@
         <w:spacing w:line="480" w:lineRule="auto"/>
         <w:ind w:right="357"/>
         <w:rPr>
+          <w:lang w:val="en-US"/>
+        </w:rPr>
+      </w:pPr>
+      <w:r>
+        <w:rPr>
+          <w:rFonts w:hint="cs"/>
+          <w:rtl/>
+          <w:lang w:val="en-US"/>
+        </w:rPr>
+        <w:t xml:space="preserve">מעבר בין </w:t>
+      </w:r>
+      <w:r>
+        <w:rPr>
+          <w:rFonts w:hint="cs"/>
+          <w:rtl/>
+          <w:lang w:val="en-US"/>
+        </w:rPr>
+        <w:t>עיצובי יום ולילה</w:t>
+      </w:r>
+      <w:r>
+        <w:rPr>
+          <w:rFonts w:hint="cs"/>
+          <w:rtl/>
+          <w:lang w:val="en-US"/>
+        </w:rPr>
+        <w:t>:</w:t>
+      </w:r>
+    </w:p>
+    <w:p>
+      <w:pPr>
+        <w:pStyle w:val="ListParagraph"/>
+        <w:numPr>
+          <w:ilvl w:val="1"/>
+          <w:numId w:val="2"/>
+        </w:numPr>
+        <w:bidi/>
+        <w:spacing w:line="480" w:lineRule="auto"/>
+        <w:ind w:right="357"/>
+        <w:rPr>
+          <w:lang w:val="en-US"/>
+        </w:rPr>
+      </w:pPr>
+      <w:r>
+        <w:rPr>
+          <w:rFonts w:hint="cs"/>
+          <w:rtl/>
+          <w:lang w:val="en-US"/>
+        </w:rPr>
+        <w:t>על ידי לחיצה על כפתור מצב יום/לילה</w:t>
+      </w:r>
+      <w:r>
+        <w:rPr>
+          <w:rFonts w:hint="cs"/>
+          <w:rtl/>
+          <w:lang w:val="en-US"/>
+        </w:rPr>
+        <w:t>,</w:t>
+      </w:r>
+      <w:r>
+        <w:rPr>
+          <w:rFonts w:hint="cs"/>
+          <w:rtl/>
+          <w:lang w:val="en-US"/>
+        </w:rPr>
+        <w:t xml:space="preserve"> ניתן להחליף את העיצוב של האתר לנוחות המשתמש.</w:t>
+      </w:r>
+    </w:p>
+    <w:p>
+      <w:pPr>
+        <w:pStyle w:val="ListParagraph"/>
+        <w:numPr>
+          <w:ilvl w:val="1"/>
+          <w:numId w:val="2"/>
+        </w:numPr>
+        <w:bidi/>
+        <w:spacing w:line="480" w:lineRule="auto"/>
+        <w:ind w:right="357"/>
+        <w:rPr>
+          <w:lang w:val="en-US"/>
+        </w:rPr>
+      </w:pPr>
+      <w:r>
+        <w:rPr>
+          <w:rFonts w:hint="cs"/>
+          <w:rtl/>
+          <w:lang w:val="en-US"/>
+        </w:rPr>
+        <w:t xml:space="preserve">שמירת העיצוב נשמרת ב- </w:t>
+      </w:r>
+      <w:r>
+        <w:rPr>
+          <w:lang w:val="en-US"/>
+        </w:rPr>
+        <w:t>Local Storage</w:t>
+      </w:r>
+      <w:r>
+        <w:rPr>
+          <w:rFonts w:hint="cs"/>
+          <w:rtl/>
+          <w:lang w:val="en-US"/>
+        </w:rPr>
+        <w:t xml:space="preserve"> של המשתמש.</w:t>
+      </w:r>
+    </w:p>
+    <w:p>
+      <w:pPr>
+        <w:pStyle w:val="ListParagraph"/>
+        <w:numPr>
+          <w:ilvl w:val="1"/>
+          <w:numId w:val="2"/>
+        </w:numPr>
+        <w:bidi/>
+        <w:spacing w:line="480" w:lineRule="auto"/>
+        <w:ind w:right="357"/>
+        <w:rPr>
+          <w:lang w:val="en-US"/>
+        </w:rPr>
+      </w:pPr>
+      <w:r>
+        <w:rPr>
+          <w:rFonts w:hint="cs"/>
+          <w:rtl/>
+          <w:lang w:val="en-US"/>
+        </w:rPr>
+        <w:t xml:space="preserve">הקומפוננטות עטופות </w:t>
+      </w:r>
+      <w:r>
+        <w:rPr>
+          <w:rFonts w:hint="cs"/>
+          <w:rtl/>
+          <w:lang w:val="en-US"/>
+        </w:rPr>
+        <w:t>בתגית</w:t>
+      </w:r>
+      <w:r>
+        <w:rPr>
+          <w:rFonts w:hint="cs"/>
+          <w:rtl/>
+          <w:lang w:val="en-US"/>
+        </w:rPr>
+        <w:t xml:space="preserve"> עיצוב על מנת לשנות ממצב יום ללילה. </w:t>
+      </w:r>
+    </w:p>
+    <w:p>
+      <w:pPr>
+        <w:pStyle w:val="ListParagraph"/>
+        <w:numPr>
+          <w:ilvl w:val="1"/>
+          <w:numId w:val="2"/>
+        </w:numPr>
+        <w:bidi/>
+        <w:spacing w:line="480" w:lineRule="auto"/>
+        <w:ind w:right="357"/>
+        <w:rPr>
+          <w:lang w:val="en-US"/>
+        </w:rPr>
+      </w:pPr>
+      <w:r>
+        <w:rPr>
+          <w:rFonts w:hint="cs"/>
+          <w:rtl/>
+          <w:lang w:val="en-US"/>
+        </w:rPr>
+        <w:t xml:space="preserve">מעבר למצב לילה מוסיף את תגית </w:t>
+      </w:r>
+      <w:r>
+        <w:rPr>
+          <w:lang w:val="en-US"/>
+        </w:rPr>
+        <w:t>dark</w:t>
+      </w:r>
+      <w:r>
+        <w:rPr>
+          <w:rFonts w:hint="cs"/>
+          <w:rtl/>
+          <w:lang w:val="en-US"/>
+        </w:rPr>
+        <w:t xml:space="preserve"> למסמך מה שמעביר את כל האלמנטים במסמך למצב לילה.</w:t>
+      </w:r>
+      <w:r>
+        <w:rPr>
+          <w:rFonts w:hint="cs"/>
+          <w:rtl/>
+          <w:lang w:val="en-US"/>
+        </w:rPr>
+        <w:t xml:space="preserve"> לחיצה נוספת מורידה את התגית למסמך.</w:t>
+      </w:r>
+    </w:p>
+    <w:p>
+      <w:pPr>
+        <w:pStyle w:val="ListParagraph"/>
+        <w:numPr>
+          <w:ilvl w:val="1"/>
+          <w:numId w:val="2"/>
+        </w:numPr>
+        <w:bidi/>
+        <w:spacing w:line="480" w:lineRule="auto"/>
+        <w:ind w:right="357"/>
+        <w:rPr>
+          <w:lang w:val="en-US"/>
+        </w:rPr>
+      </w:pPr>
+      <w:r>
+        <w:rPr>
+          <w:rFonts w:hint="cs"/>
+          <w:rtl/>
+          <w:lang w:val="en-US"/>
+        </w:rPr>
+        <w:t xml:space="preserve">בנוסף השתמשנו ב </w:t>
+      </w:r>
+      <w:r>
+        <w:rPr>
+          <w:rtl/>
+          <w:lang w:val="en-US"/>
+        </w:rPr>
+        <w:t>–</w:t>
+      </w:r>
+      <w:r>
+        <w:rPr>
+          <w:rFonts w:hint="cs"/>
+          <w:rtl/>
+          <w:lang w:val="en-US"/>
+        </w:rPr>
+        <w:t xml:space="preserve"> </w:t>
+      </w:r>
+      <w:r>
+        <w:rPr>
+          <w:lang w:val="en-US"/>
+        </w:rPr>
+        <w:t>Global.css</w:t>
+      </w:r>
+      <w:r>
+        <w:rPr>
+          <w:rFonts w:hint="cs"/>
+          <w:rtl/>
+          <w:lang w:val="en-US"/>
+        </w:rPr>
+        <w:t xml:space="preserve"> לשמירת אלמנטים מרכזיים וחוזרים למצב יום ולילה. כאפשרות נוספת לשליטה בעיצוב האלמנטים.</w:t>
+      </w:r>
+    </w:p>
+    <w:p>
+      <w:pPr>
+        <w:pStyle w:val="ListParagraph"/>
+        <w:numPr>
+          <w:ilvl w:val="0"/>
+          <w:numId w:val="2"/>
+        </w:numPr>
+        <w:bidi/>
+        <w:spacing w:line="480" w:lineRule="auto"/>
+        <w:ind w:right="357"/>
+        <w:rPr>
           <w:rtl/>
         </w:rPr>
       </w:pPr>
@@ -3559,9 +3715,6 @@
     <w:p>
       <w:pPr>
         <w:bidi w:val="0"/>
-        <w:rPr>
-          <w:rtl/>
-        </w:rPr>
       </w:pPr>
       <w:r>
         <w:rPr>
@@ -3569,12 +3722,6 @@
         </w:rPr>
         <w:br w:type="page"/>
       </w:r>
-    </w:p>
-    <w:p>
-      <w:pPr>
-        <w:spacing w:line="480" w:lineRule="auto"/>
-        <w:ind w:right="357"/>
-      </w:pPr>
       <w:r>
         <w:rPr>
           <w:rFonts w:hint="cs"/>
@@ -3594,7 +3741,7 @@
     </w:p>
     <w:p>
       <w:pPr>
-        <w:pStyle w:val="a3"/>
+        <w:pStyle w:val="ListParagraph"/>
         <w:numPr>
           <w:ilvl w:val="2"/>
           <w:numId w:val="1"/>
@@ -3607,16 +3754,8 @@
         <w:rPr>
           <w:lang w:val="en-US"/>
         </w:rPr>
-        <w:t xml:space="preserve">Next </w:t>
-      </w:r>
-      <w:proofErr w:type="spellStart"/>
-      <w:r>
-        <w:rPr>
-          <w:lang w:val="en-US"/>
-        </w:rPr>
-        <w:t>js</w:t>
-      </w:r>
-      <w:proofErr w:type="spellEnd"/>
+        <w:t>Next js</w:t>
+      </w:r>
       <w:r>
         <w:rPr>
           <w:rFonts w:hint="cs"/>
@@ -3636,16 +3775,8 @@
         <w:rPr>
           <w:lang w:val="en-US"/>
         </w:rPr>
-        <w:t xml:space="preserve">ext </w:t>
-      </w:r>
-      <w:proofErr w:type="spellStart"/>
-      <w:r>
-        <w:rPr>
-          <w:lang w:val="en-US"/>
-        </w:rPr>
-        <w:t>js</w:t>
-      </w:r>
-      <w:proofErr w:type="spellEnd"/>
+        <w:t>ext js</w:t>
+      </w:r>
       <w:r>
         <w:rPr>
           <w:rFonts w:hint="cs"/>
@@ -3671,7 +3802,7 @@
     </w:p>
     <w:p>
       <w:pPr>
-        <w:pStyle w:val="a3"/>
+        <w:pStyle w:val="ListParagraph"/>
         <w:numPr>
           <w:ilvl w:val="2"/>
           <w:numId w:val="1"/>
@@ -3754,7 +3885,7 @@
     </w:p>
     <w:p>
       <w:pPr>
-        <w:pStyle w:val="a3"/>
+        <w:pStyle w:val="ListParagraph"/>
         <w:numPr>
           <w:ilvl w:val="2"/>
           <w:numId w:val="1"/>
@@ -3830,7 +3961,7 @@
     </w:p>
     <w:p>
       <w:pPr>
-        <w:pStyle w:val="a3"/>
+        <w:pStyle w:val="ListParagraph"/>
         <w:numPr>
           <w:ilvl w:val="2"/>
           <w:numId w:val="1"/>
@@ -3871,7 +4002,7 @@
     </w:p>
     <w:p>
       <w:pPr>
-        <w:pStyle w:val="a3"/>
+        <w:pStyle w:val="ListParagraph"/>
         <w:numPr>
           <w:ilvl w:val="2"/>
           <w:numId w:val="1"/>
@@ -4012,7 +4143,7 @@
     </w:p>
     <w:p>
       <w:pPr>
-        <w:pStyle w:val="a3"/>
+        <w:pStyle w:val="ListParagraph"/>
         <w:numPr>
           <w:ilvl w:val="1"/>
           <w:numId w:val="1"/>
@@ -4130,7 +4261,7 @@
     </w:p>
     <w:p>
       <w:pPr>
-        <w:pStyle w:val="a3"/>
+        <w:pStyle w:val="ListParagraph"/>
         <w:numPr>
           <w:ilvl w:val="1"/>
           <w:numId w:val="1"/>
@@ -4191,10 +4322,40 @@
         </w:rPr>
         <w:t xml:space="preserve"> המכיל את המבנה של בסיס הנתונים שלנו ומידע נוסף הרלוונטי על ישראל. ביקשנו לפחות 5 דוגמאות עבור כל טבלה כדי שנוכל למלא את התוכן.</w:t>
       </w:r>
-    </w:p>
-    <w:p>
-      <w:pPr>
-        <w:pStyle w:val="a3"/>
+      <w:r>
+        <w:rPr>
+          <w:lang w:val="en-US"/>
+        </w:rPr>
+        <w:t xml:space="preserve"> </w:t>
+      </w:r>
+      <w:r>
+        <w:rPr>
+          <w:rFonts w:hint="cs"/>
+          <w:rtl/>
+          <w:lang w:val="en-US"/>
+        </w:rPr>
+        <w:t xml:space="preserve"> בנוסף מצאנו תמונות </w:t>
+      </w:r>
+      <w:r>
+        <w:rPr>
+          <w:rFonts w:hint="cs"/>
+          <w:rtl/>
+          <w:lang w:val="en-US"/>
+        </w:rPr>
+        <w:t>מגוגל</w:t>
+      </w:r>
+      <w:r>
+        <w:rPr>
+          <w:rFonts w:hint="cs"/>
+          <w:rtl/>
+          <w:lang w:val="en-US"/>
+        </w:rPr>
+        <w:t xml:space="preserve"> בשביל האירועים.</w:t>
+      </w:r>
+    </w:p>
+    <w:p>
+      <w:pPr>
+        <w:pStyle w:val="ListParagraph"/>
         <w:bidi/>
         <w:spacing w:line="480" w:lineRule="auto"/>
         <w:ind w:left="360" w:right="357"/>
@@ -4237,7 +4398,7 @@
     </w:p>
     <w:p>
       <w:pPr>
-        <w:pStyle w:val="a3"/>
+        <w:pStyle w:val="ListParagraph"/>
         <w:numPr>
           <w:ilvl w:val="0"/>
           <w:numId w:val="1"/>
@@ -4256,6 +4417,7 @@
           <w:rtl/>
           <w:lang w:val="en-US"/>
         </w:rPr>
+        <w:lastRenderedPageBreak/>
         <w:t>המשך בעמוד הבא.</w:t>
       </w:r>
     </w:p>
@@ -4273,7 +4435,6 @@
           <w:u w:val="single"/>
           <w:rtl/>
         </w:rPr>
-        <w:lastRenderedPageBreak/>
         <w:t>סביבת עבודה</w:t>
       </w:r>
       <w:r>
@@ -4313,7 +4474,7 @@
     </w:p>
     <w:p>
       <w:pPr>
-        <w:pStyle w:val="a3"/>
+        <w:pStyle w:val="ListParagraph"/>
         <w:numPr>
           <w:ilvl w:val="0"/>
           <w:numId w:val="1"/>
@@ -4327,7 +4488,7 @@
     </w:p>
     <w:p>
       <w:pPr>
-        <w:pStyle w:val="a3"/>
+        <w:pStyle w:val="ListParagraph"/>
         <w:numPr>
           <w:ilvl w:val="0"/>
           <w:numId w:val="1"/>
@@ -4341,7 +4502,7 @@
     </w:p>
     <w:p>
       <w:pPr>
-        <w:pStyle w:val="a3"/>
+        <w:pStyle w:val="ListParagraph"/>
         <w:numPr>
           <w:ilvl w:val="0"/>
           <w:numId w:val="1"/>
@@ -4361,7 +4522,7 @@
     </w:p>
     <w:p>
       <w:pPr>
-        <w:pStyle w:val="a3"/>
+        <w:pStyle w:val="ListParagraph"/>
         <w:numPr>
           <w:ilvl w:val="0"/>
           <w:numId w:val="1"/>
@@ -4381,7 +4542,7 @@
     </w:p>
     <w:p>
       <w:pPr>
-        <w:pStyle w:val="a3"/>
+        <w:pStyle w:val="ListParagraph"/>
         <w:numPr>
           <w:ilvl w:val="0"/>
           <w:numId w:val="1"/>
@@ -4392,18 +4553,16 @@
           <w:u w:val="single"/>
         </w:rPr>
       </w:pPr>
-      <w:proofErr w:type="spellStart"/>
       <w:r>
         <w:rPr>
           <w:lang w:val="en-US"/>
         </w:rPr>
         <w:t>Backticks</w:t>
       </w:r>
-      <w:proofErr w:type="spellEnd"/>
-    </w:p>
-    <w:p>
-      <w:pPr>
-        <w:pStyle w:val="a3"/>
+    </w:p>
+    <w:p>
+      <w:pPr>
+        <w:pStyle w:val="ListParagraph"/>
         <w:numPr>
           <w:ilvl w:val="0"/>
           <w:numId w:val="1"/>
@@ -4423,7 +4582,7 @@
     </w:p>
     <w:p>
       <w:pPr>
-        <w:pStyle w:val="a3"/>
+        <w:pStyle w:val="ListParagraph"/>
         <w:numPr>
           <w:ilvl w:val="0"/>
           <w:numId w:val="1"/>
@@ -4434,18 +4593,16 @@
           <w:u w:val="single"/>
         </w:rPr>
       </w:pPr>
-      <w:proofErr w:type="spellStart"/>
       <w:r>
         <w:rPr>
           <w:lang w:val="en-US"/>
         </w:rPr>
         <w:t>Htmltagwrap</w:t>
       </w:r>
-      <w:proofErr w:type="spellEnd"/>
-    </w:p>
-    <w:p>
-      <w:pPr>
-        <w:pStyle w:val="a3"/>
+    </w:p>
+    <w:p>
+      <w:pPr>
+        <w:pStyle w:val="ListParagraph"/>
         <w:numPr>
           <w:ilvl w:val="0"/>
           <w:numId w:val="1"/>
@@ -4469,7 +4626,6 @@
         <w:spacing w:line="480" w:lineRule="auto"/>
         <w:ind w:right="357"/>
         <w:rPr>
-          <w:rFonts w:hint="cs"/>
           <w:rtl/>
         </w:rPr>
       </w:pPr>
@@ -4569,28 +4725,12 @@
           <w:rFonts w:hint="cs"/>
           <w:rtl/>
         </w:rPr>
-        <w:t xml:space="preserve">. </w:t>
-      </w:r>
-      <w:proofErr w:type="spellStart"/>
-      <w:r>
-        <w:rPr>
-          <w:rFonts w:hint="cs"/>
-          <w:rtl/>
-        </w:rPr>
-        <w:t>הפרופטים</w:t>
-      </w:r>
-      <w:proofErr w:type="spellEnd"/>
-      <w:r>
-        <w:rPr>
-          <w:rFonts w:hint="cs"/>
-          <w:rtl/>
-        </w:rPr>
-        <w:t xml:space="preserve"> היו:</w:t>
-      </w:r>
-    </w:p>
-    <w:p>
-      <w:pPr>
-        <w:pStyle w:val="a3"/>
+        <w:t>. הפרופטים היו:</w:t>
+      </w:r>
+    </w:p>
+    <w:p>
+      <w:pPr>
+        <w:pStyle w:val="ListParagraph"/>
         <w:numPr>
           <w:ilvl w:val="2"/>
           <w:numId w:val="1"/>
@@ -4607,7 +4747,7 @@
     </w:p>
     <w:p>
       <w:pPr>
-        <w:pStyle w:val="a3"/>
+        <w:pStyle w:val="ListParagraph"/>
         <w:numPr>
           <w:ilvl w:val="2"/>
           <w:numId w:val="1"/>
@@ -4624,7 +4764,7 @@
     </w:p>
     <w:p>
       <w:pPr>
-        <w:pStyle w:val="a3"/>
+        <w:pStyle w:val="ListParagraph"/>
         <w:numPr>
           <w:ilvl w:val="2"/>
           <w:numId w:val="1"/>
@@ -4644,7 +4784,7 @@
     </w:p>
     <w:p>
       <w:pPr>
-        <w:pStyle w:val="a3"/>
+        <w:pStyle w:val="ListParagraph"/>
         <w:numPr>
           <w:ilvl w:val="3"/>
           <w:numId w:val="1"/>
@@ -4659,25 +4799,7 @@
           <w:rtl/>
           <w:lang w:val="en-US"/>
         </w:rPr>
-        <w:t xml:space="preserve">בנוסף נעזרנו </w:t>
-      </w:r>
-      <w:proofErr w:type="spellStart"/>
-      <w:r>
-        <w:rPr>
-          <w:rFonts w:hint="cs"/>
-          <w:rtl/>
-          <w:lang w:val="en-US"/>
-        </w:rPr>
-        <w:t>לצאט</w:t>
-      </w:r>
-      <w:proofErr w:type="spellEnd"/>
-      <w:r>
-        <w:rPr>
-          <w:rFonts w:hint="cs"/>
-          <w:rtl/>
-          <w:lang w:val="en-US"/>
-        </w:rPr>
-        <w:t xml:space="preserve"> ליצירת דוגמאות לבסיס הנתונים כפי שפירטנו קודם.</w:t>
+        <w:t>בנוסף נעזרנו לצאט ליצירת דוגמאות לבסיס הנתונים כפי שפירטנו קודם.</w:t>
       </w:r>
     </w:p>
     <w:p>
@@ -4721,7 +4843,7 @@
     </w:p>
     <w:p>
       <w:pPr>
-        <w:pStyle w:val="a3"/>
+        <w:pStyle w:val="ListParagraph"/>
         <w:numPr>
           <w:ilvl w:val="2"/>
           <w:numId w:val="1"/>
@@ -4748,7 +4870,7 @@
     </w:p>
     <w:p>
       <w:pPr>
-        <w:pStyle w:val="a3"/>
+        <w:pStyle w:val="ListParagraph"/>
         <w:numPr>
           <w:ilvl w:val="2"/>
           <w:numId w:val="1"/>
@@ -4775,7 +4897,7 @@
     </w:p>
     <w:p>
       <w:pPr>
-        <w:pStyle w:val="a3"/>
+        <w:pStyle w:val="ListParagraph"/>
         <w:numPr>
           <w:ilvl w:val="2"/>
           <w:numId w:val="1"/>
@@ -4802,7 +4924,7 @@
     </w:p>
     <w:p>
       <w:pPr>
-        <w:pStyle w:val="a3"/>
+        <w:pStyle w:val="ListParagraph"/>
         <w:numPr>
           <w:ilvl w:val="2"/>
           <w:numId w:val="1"/>
@@ -4829,7 +4951,7 @@
     </w:p>
     <w:p>
       <w:pPr>
-        <w:pStyle w:val="a3"/>
+        <w:pStyle w:val="ListParagraph"/>
         <w:numPr>
           <w:ilvl w:val="2"/>
           <w:numId w:val="1"/>
@@ -4856,7 +4978,7 @@
     </w:p>
     <w:p>
       <w:pPr>
-        <w:pStyle w:val="a3"/>
+        <w:pStyle w:val="ListParagraph"/>
         <w:numPr>
           <w:ilvl w:val="2"/>
           <w:numId w:val="1"/>
@@ -4870,10 +4992,9 @@
           <w:rFonts w:hint="cs"/>
           <w:rtl/>
         </w:rPr>
+        <w:lastRenderedPageBreak/>
         <w:t>המצגות של הקורס.</w:t>
       </w:r>
-      <w:bookmarkStart w:id="0" w:name="_GoBack"/>
-      <w:bookmarkEnd w:id="0"/>
     </w:p>
     <w:sectPr>
       <w:pgSz w:w="11906" w:h="16838"/>
@@ -4888,7 +5009,7 @@
 </file>
 
 <file path=word/numbering.xml><?xml version="1.0" encoding="utf-8"?>
-<w:numbering xmlns:wpc="http://schemas.microsoft.com/office/word/2010/wordprocessingCanvas" xmlns:cx="http://schemas.microsoft.com/office/drawing/2014/chartex" xmlns:mc="http://schemas.openxmlformats.org/markup-compatibility/2006" xmlns:o="urn:schemas-microsoft-com:office:office" xmlns:r="http://schemas.openxmlformats.org/officeDocument/2006/relationships" xmlns:m="http://schemas.openxmlformats.org/officeDocument/2006/math" xmlns:v="urn:schemas-microsoft-com:vml" xmlns:wp14="http://schemas.microsoft.com/office/word/2010/wordprocessingDrawing" xmlns:wp="http://schemas.openxmlformats.org/drawingml/2006/wordprocessingDrawing" xmlns:w10="urn:schemas-microsoft-com:office:word" xmlns:w="http://schemas.openxmlformats.org/wordprocessingml/2006/main" xmlns:w14="http://schemas.microsoft.com/office/word/2010/wordml" xmlns:w15="http://schemas.microsoft.com/office/word/2012/wordml" xmlns:w16se="http://schemas.microsoft.com/office/word/2015/wordml/symex" xmlns:wpg="http://schemas.microsoft.com/office/word/2010/wordprocessingGroup" xmlns:wpi="http://schemas.microsoft.com/office/word/2010/wordprocessingInk" xmlns:wne="http://schemas.microsoft.com/office/word/2006/wordml" xmlns:wps="http://schemas.microsoft.com/office/word/2010/wordprocessingShape" mc:Ignorable="w14 w15 w16se wp14">
+<w:numbering xmlns:wpc="http://schemas.microsoft.com/office/word/2010/wordprocessingCanvas" xmlns:cx="http://schemas.microsoft.com/office/drawing/2014/chartex" xmlns:cx1="http://schemas.microsoft.com/office/drawing/2015/9/8/chartex" xmlns:cx2="http://schemas.microsoft.com/office/drawing/2015/10/21/chartex" xmlns:cx3="http://schemas.microsoft.com/office/drawing/2016/5/9/chartex" xmlns:cx4="http://schemas.microsoft.com/office/drawing/2016/5/10/chartex" xmlns:cx5="http://schemas.microsoft.com/office/drawing/2016/5/11/chartex" xmlns:cx6="http://schemas.microsoft.com/office/drawing/2016/5/12/chartex" xmlns:cx7="http://schemas.microsoft.com/office/drawing/2016/5/13/chartex" xmlns:cx8="http://schemas.microsoft.com/office/drawing/2016/5/14/chartex" xmlns:mc="http://schemas.openxmlformats.org/markup-compatibility/2006" xmlns:aink="http://schemas.microsoft.com/office/drawing/2016/ink" xmlns:am3d="http://schemas.microsoft.com/office/drawing/2017/model3d" xmlns:o="urn:schemas-microsoft-com:office:office" xmlns:oel="http://schemas.microsoft.com/office/2019/extlst" xmlns:r="http://schemas.openxmlformats.org/officeDocument/2006/relationships" xmlns:m="http://schemas.openxmlformats.org/officeDocument/2006/math" xmlns:v="urn:schemas-microsoft-com:vml" xmlns:wp14="http://schemas.microsoft.com/office/word/2010/wordprocessingDrawing" xmlns:wp="http://schemas.openxmlformats.org/drawingml/2006/wordprocessingDrawing" xmlns:w10="urn:schemas-microsoft-com:office:word" xmlns:w="http://schemas.openxmlformats.org/wordprocessingml/2006/main" xmlns:w14="http://schemas.microsoft.com/office/word/2010/wordml" xmlns:w15="http://schemas.microsoft.com/office/word/2012/wordml" xmlns:w16cex="http://schemas.microsoft.com/office/word/2018/wordml/cex" xmlns:w16cid="http://schemas.microsoft.com/office/word/2016/wordml/cid" xmlns:w16="http://schemas.microsoft.com/office/word/2018/wordml" xmlns:w16du="http://schemas.microsoft.com/office/word/2023/wordml/word16du" xmlns:w16sdtdh="http://schemas.microsoft.com/office/word/2020/wordml/sdtdatahash" xmlns:w16sdtfl="http://schemas.microsoft.com/office/word/2024/wordml/sdtformatlock" xmlns:w16se="http://schemas.microsoft.com/office/word/2015/wordml/symex" xmlns:wpg="http://schemas.microsoft.com/office/word/2010/wordprocessingGroup" xmlns:wpi="http://schemas.microsoft.com/office/word/2010/wordprocessingInk" xmlns:wne="http://schemas.microsoft.com/office/word/2006/wordml" xmlns:wps="http://schemas.microsoft.com/office/word/2010/wordprocessingShape" mc:Ignorable="w14 w15 w16se w16cid w16 w16cex w16sdtdh w16sdtfl w16du wp14">
   <w:abstractNum w:abstractNumId="0" w15:restartNumberingAfterBreak="0">
     <w:nsid w:val="048A5C8D"/>
     <w:multiLevelType w:val="hybridMultilevel"/>
@@ -5227,20 +5348,20 @@
       </w:rPr>
     </w:lvl>
   </w:abstractNum>
-  <w:num w:numId="1">
+  <w:num w:numId="1" w16cid:durableId="1171525843">
     <w:abstractNumId w:val="1"/>
   </w:num>
-  <w:num w:numId="2">
+  <w:num w:numId="2" w16cid:durableId="460346308">
     <w:abstractNumId w:val="0"/>
   </w:num>
-  <w:num w:numId="3">
+  <w:num w:numId="3" w16cid:durableId="715593078">
     <w:abstractNumId w:val="2"/>
   </w:num>
 </w:numbering>
 </file>
 
 <file path=word/styles.xml><?xml version="1.0" encoding="utf-8"?>
-<w:styles xmlns:mc="http://schemas.openxmlformats.org/markup-compatibility/2006" xmlns:r="http://schemas.openxmlformats.org/officeDocument/2006/relationships" xmlns:w="http://schemas.openxmlformats.org/wordprocessingml/2006/main" xmlns:w14="http://schemas.microsoft.com/office/word/2010/wordml" xmlns:w15="http://schemas.microsoft.com/office/word/2012/wordml" xmlns:w16se="http://schemas.microsoft.com/office/word/2015/wordml/symex" mc:Ignorable="w14 w15 w16se">
+<w:styles xmlns:mc="http://schemas.openxmlformats.org/markup-compatibility/2006" xmlns:r="http://schemas.openxmlformats.org/officeDocument/2006/relationships" xmlns:w="http://schemas.openxmlformats.org/wordprocessingml/2006/main" xmlns:w14="http://schemas.microsoft.com/office/word/2010/wordml" xmlns:w15="http://schemas.microsoft.com/office/word/2012/wordml" xmlns:w16cex="http://schemas.microsoft.com/office/word/2018/wordml/cex" xmlns:w16cid="http://schemas.microsoft.com/office/word/2016/wordml/cid" xmlns:w16="http://schemas.microsoft.com/office/word/2018/wordml" xmlns:w16du="http://schemas.microsoft.com/office/word/2023/wordml/word16du" xmlns:w16sdtdh="http://schemas.microsoft.com/office/word/2020/wordml/sdtdatahash" xmlns:w16sdtfl="http://schemas.microsoft.com/office/word/2024/wordml/sdtformatlock" xmlns:w16se="http://schemas.microsoft.com/office/word/2015/wordml/symex" mc:Ignorable="w14 w15 w16se w16cid w16 w16cex w16sdtdh w16sdtfl w16du">
   <w:docDefaults>
     <w:rPrDefault>
       <w:rPr>
@@ -5256,7 +5377,7 @@
       </w:pPr>
     </w:pPrDefault>
   </w:docDefaults>
-  <w:latentStyles w:defLockedState="0" w:defUIPriority="99" w:defSemiHidden="0" w:defUnhideWhenUsed="0" w:defQFormat="0" w:count="371">
+  <w:latentStyles w:defLockedState="0" w:defUIPriority="99" w:defSemiHidden="0" w:defUnhideWhenUsed="0" w:defQFormat="0" w:count="376">
     <w:lsdException w:name="Normal" w:uiPriority="0" w:qFormat="1"/>
     <w:lsdException w:name="heading 1" w:uiPriority="9" w:qFormat="1"/>
     <w:lsdException w:name="heading 2" w:semiHidden="1" w:uiPriority="9" w:unhideWhenUsed="1" w:qFormat="1"/>
@@ -5628,21 +5749,26 @@
     <w:lsdException w:name="List Table 5 Dark Accent 6" w:uiPriority="50"/>
     <w:lsdException w:name="List Table 6 Colorful Accent 6" w:uiPriority="51"/>
     <w:lsdException w:name="List Table 7 Colorful Accent 6" w:uiPriority="52"/>
+    <w:lsdException w:name="Mention" w:semiHidden="1" w:unhideWhenUsed="1"/>
+    <w:lsdException w:name="Smart Hyperlink" w:semiHidden="1" w:unhideWhenUsed="1"/>
+    <w:lsdException w:name="Hashtag" w:semiHidden="1" w:unhideWhenUsed="1"/>
+    <w:lsdException w:name="Unresolved Mention" w:semiHidden="1" w:unhideWhenUsed="1"/>
+    <w:lsdException w:name="Smart Link" w:semiHidden="1" w:unhideWhenUsed="1"/>
   </w:latentStyles>
-  <w:style w:type="paragraph" w:default="1" w:styleId="a">
+  <w:style w:type="paragraph" w:default="1" w:styleId="Normal">
     <w:name w:val="Normal"/>
     <w:qFormat/>
     <w:pPr>
       <w:bidi/>
     </w:pPr>
   </w:style>
-  <w:style w:type="character" w:default="1" w:styleId="a0">
+  <w:style w:type="character" w:default="1" w:styleId="DefaultParagraphFont">
     <w:name w:val="Default Paragraph Font"/>
     <w:uiPriority w:val="1"/>
     <w:semiHidden/>
     <w:unhideWhenUsed/>
   </w:style>
-  <w:style w:type="table" w:default="1" w:styleId="a1">
+  <w:style w:type="table" w:default="1" w:styleId="TableNormal">
     <w:name w:val="Normal Table"/>
     <w:uiPriority w:val="99"/>
     <w:semiHidden/>
@@ -5657,15 +5783,15 @@
       </w:tblCellMar>
     </w:tblPr>
   </w:style>
-  <w:style w:type="numbering" w:default="1" w:styleId="a2">
+  <w:style w:type="numbering" w:default="1" w:styleId="NoList">
     <w:name w:val="No List"/>
     <w:uiPriority w:val="99"/>
     <w:semiHidden/>
     <w:unhideWhenUsed/>
   </w:style>
-  <w:style w:type="paragraph" w:styleId="a3">
+  <w:style w:type="paragraph" w:styleId="ListParagraph">
     <w:name w:val="List Paragraph"/>
-    <w:basedOn w:val="a"/>
+    <w:basedOn w:val="Normal"/>
     <w:uiPriority w:val="34"/>
     <w:qFormat/>
     <w:rsid w:val="00DD4433"/>
@@ -5682,7 +5808,7 @@
   </w:style>
   <w:style w:type="character" w:styleId="Hyperlink">
     <w:name w:val="Hyperlink"/>
-    <w:basedOn w:val="a0"/>
+    <w:basedOn w:val="DefaultParagraphFont"/>
     <w:uiPriority w:val="99"/>
     <w:unhideWhenUsed/>
     <w:rsid w:val="00DD4433"/>

</xml_diff>